<commit_message>
added benefits of using Zorin OS
</commit_message>
<xml_diff>
--- a/Documento.docx
+++ b/Documento.docx
@@ -4,7 +4,7 @@
   <w:body>
     <w:p>
       <w:pPr>
-        <w:pStyle w:val="Normal1"/>
+        <w:pStyle w:val="Normal"/>
         <w:spacing w:lineRule="auto" w:line="240"/>
         <w:jc w:val="center"/>
         <w:rPr/>
@@ -52,7 +52,7 @@
     </w:p>
     <w:p>
       <w:pPr>
-        <w:pStyle w:val="Normal1"/>
+        <w:pStyle w:val="Normal"/>
         <w:spacing w:lineRule="auto" w:line="240"/>
         <w:jc w:val="center"/>
         <w:rPr>
@@ -75,7 +75,7 @@
     </w:p>
     <w:p>
       <w:pPr>
-        <w:pStyle w:val="Normal1"/>
+        <w:pStyle w:val="Normal"/>
         <w:spacing w:lineRule="auto" w:line="240"/>
         <w:jc w:val="center"/>
         <w:rPr>
@@ -98,7 +98,7 @@
     </w:p>
     <w:p>
       <w:pPr>
-        <w:pStyle w:val="Normal1"/>
+        <w:pStyle w:val="Normal"/>
         <w:spacing w:lineRule="auto" w:line="240"/>
         <w:jc w:val="center"/>
         <w:rPr>
@@ -121,8 +121,12 @@
     </w:p>
     <w:p>
       <w:pPr>
-        <w:pStyle w:val="Normal1"/>
-        <w:rPr/>
+        <w:pStyle w:val="Normal"/>
+        <w:rPr>
+          <w:rFonts w:ascii="Times New Roman" w:hAnsi="Times New Roman" w:eastAsia="Times New Roman" w:cs="Times New Roman"/>
+          <w:sz w:val="24"/>
+          <w:szCs w:val="24"/>
+        </w:rPr>
       </w:pPr>
       <w:r>
         <w:rPr>
@@ -135,12 +139,13 @@
         <w:tab/>
         <w:tab/>
         <w:tab/>
+        <w:tab/>
         <w:t>PROFESSOR: HERBERT OLIVEIRA ROCHA</w:t>
       </w:r>
     </w:p>
     <w:p>
       <w:pPr>
-        <w:pStyle w:val="Normal1"/>
+        <w:pStyle w:val="Normal"/>
         <w:rPr>
           <w:rFonts w:ascii="Times New Roman" w:hAnsi="Times New Roman" w:eastAsia="Times New Roman" w:cs="Times New Roman"/>
           <w:sz w:val="24"/>
@@ -161,7 +166,7 @@
     </w:p>
     <w:p>
       <w:pPr>
-        <w:pStyle w:val="Normal1"/>
+        <w:pStyle w:val="Normal"/>
         <w:rPr>
           <w:rFonts w:ascii="Times New Roman" w:hAnsi="Times New Roman" w:eastAsia="Times New Roman" w:cs="Times New Roman"/>
           <w:sz w:val="24"/>
@@ -179,7 +184,7 @@
     </w:p>
     <w:p>
       <w:pPr>
-        <w:pStyle w:val="Normal1"/>
+        <w:pStyle w:val="Normal"/>
         <w:jc w:val="center"/>
         <w:rPr>
           <w:rFonts w:ascii="Times New Roman" w:hAnsi="Times New Roman" w:eastAsia="Times New Roman" w:cs="Times New Roman"/>
@@ -203,24 +208,24 @@
     </w:p>
     <w:p>
       <w:pPr>
-        <w:pStyle w:val="Normal1"/>
-        <w:rPr>
-          <w:rFonts w:ascii="Times New Roman" w:hAnsi="Times New Roman" w:eastAsia="Times New Roman" w:cs="Times New Roman"/>
-          <w:sz w:val="24"/>
-          <w:szCs w:val="24"/>
-        </w:rPr>
-      </w:pPr>
-      <w:r>
-        <w:rPr>
-          <w:rFonts w:eastAsia="Times New Roman" w:cs="Times New Roman" w:ascii="Times New Roman" w:hAnsi="Times New Roman"/>
-          <w:sz w:val="24"/>
-          <w:szCs w:val="24"/>
-        </w:rPr>
-      </w:r>
-    </w:p>
-    <w:p>
-      <w:pPr>
-        <w:pStyle w:val="Normal1"/>
+        <w:pStyle w:val="Normal"/>
+        <w:rPr>
+          <w:rFonts w:ascii="Times New Roman" w:hAnsi="Times New Roman" w:eastAsia="Times New Roman" w:cs="Times New Roman"/>
+          <w:sz w:val="24"/>
+          <w:szCs w:val="24"/>
+        </w:rPr>
+      </w:pPr>
+      <w:r>
+        <w:rPr>
+          <w:rFonts w:eastAsia="Times New Roman" w:cs="Times New Roman" w:ascii="Times New Roman" w:hAnsi="Times New Roman"/>
+          <w:sz w:val="24"/>
+          <w:szCs w:val="24"/>
+        </w:rPr>
+      </w:r>
+    </w:p>
+    <w:p>
+      <w:pPr>
+        <w:pStyle w:val="Normal"/>
         <w:rPr>
           <w:rFonts w:ascii="Times New Roman" w:hAnsi="Times New Roman" w:eastAsia="Times New Roman" w:cs="Times New Roman"/>
           <w:b/>
@@ -241,7 +246,7 @@
     </w:p>
     <w:p>
       <w:pPr>
-        <w:pStyle w:val="Normal1"/>
+        <w:pStyle w:val="Normal"/>
         <w:ind w:firstLine="720"/>
         <w:rPr>
           <w:rFonts w:ascii="Times New Roman" w:hAnsi="Times New Roman" w:eastAsia="Times New Roman" w:cs="Times New Roman"/>
@@ -260,7 +265,7 @@
     </w:p>
     <w:p>
       <w:pPr>
-        <w:pStyle w:val="Normal1"/>
+        <w:pStyle w:val="Normal"/>
         <w:ind w:firstLine="720"/>
         <w:rPr>
           <w:rFonts w:ascii="Times New Roman" w:hAnsi="Times New Roman" w:eastAsia="Times New Roman" w:cs="Times New Roman"/>
@@ -279,7 +284,7 @@
     </w:p>
     <w:p>
       <w:pPr>
-        <w:pStyle w:val="Normal1"/>
+        <w:pStyle w:val="Normal"/>
         <w:rPr>
           <w:rFonts w:ascii="Times New Roman" w:hAnsi="Times New Roman" w:eastAsia="Times New Roman" w:cs="Times New Roman"/>
           <w:sz w:val="24"/>
@@ -297,7 +302,7 @@
     </w:p>
     <w:p>
       <w:pPr>
-        <w:pStyle w:val="Normal1"/>
+        <w:pStyle w:val="Normal"/>
         <w:rPr>
           <w:rFonts w:ascii="Times New Roman" w:hAnsi="Times New Roman" w:eastAsia="Times New Roman" w:cs="Times New Roman"/>
           <w:b/>
@@ -318,7 +323,7 @@
     </w:p>
     <w:p>
       <w:pPr>
-        <w:pStyle w:val="Normal1"/>
+        <w:pStyle w:val="Normal"/>
         <w:ind w:firstLine="720"/>
         <w:rPr>
           <w:rFonts w:ascii="Times New Roman" w:hAnsi="Times New Roman" w:eastAsia="Times New Roman" w:cs="Times New Roman"/>
@@ -337,7 +342,7 @@
     </w:p>
     <w:p>
       <w:pPr>
-        <w:pStyle w:val="Normal1"/>
+        <w:pStyle w:val="Normal"/>
         <w:ind w:firstLine="720"/>
         <w:rPr>
           <w:rFonts w:ascii="Times New Roman" w:hAnsi="Times New Roman" w:eastAsia="Times New Roman" w:cs="Times New Roman"/>
@@ -356,24 +361,24 @@
     </w:p>
     <w:p>
       <w:pPr>
-        <w:pStyle w:val="Normal1"/>
-        <w:rPr>
-          <w:rFonts w:ascii="Times New Roman" w:hAnsi="Times New Roman" w:eastAsia="Times New Roman" w:cs="Times New Roman"/>
-          <w:sz w:val="24"/>
-          <w:szCs w:val="24"/>
-        </w:rPr>
-      </w:pPr>
-      <w:r>
-        <w:rPr>
-          <w:rFonts w:eastAsia="Times New Roman" w:cs="Times New Roman" w:ascii="Times New Roman" w:hAnsi="Times New Roman"/>
-          <w:sz w:val="24"/>
-          <w:szCs w:val="24"/>
-        </w:rPr>
-      </w:r>
-    </w:p>
-    <w:p>
-      <w:pPr>
-        <w:pStyle w:val="Normal1"/>
+        <w:pStyle w:val="Normal"/>
+        <w:rPr>
+          <w:rFonts w:ascii="Times New Roman" w:hAnsi="Times New Roman" w:eastAsia="Times New Roman" w:cs="Times New Roman"/>
+          <w:sz w:val="24"/>
+          <w:szCs w:val="24"/>
+        </w:rPr>
+      </w:pPr>
+      <w:r>
+        <w:rPr>
+          <w:rFonts w:eastAsia="Times New Roman" w:cs="Times New Roman" w:ascii="Times New Roman" w:hAnsi="Times New Roman"/>
+          <w:sz w:val="24"/>
+          <w:szCs w:val="24"/>
+        </w:rPr>
+      </w:r>
+    </w:p>
+    <w:p>
+      <w:pPr>
+        <w:pStyle w:val="Normal"/>
         <w:rPr>
           <w:rFonts w:ascii="Times New Roman" w:hAnsi="Times New Roman" w:eastAsia="Times New Roman" w:cs="Times New Roman"/>
           <w:sz w:val="24"/>
@@ -395,6 +400,14 @@
         <w:tblW w:w="9350" w:type="dxa"/>
         <w:jc w:val="left"/>
         <w:tblInd w:w="0" w:type="dxa"/>
+        <w:tblBorders>
+          <w:top w:val="single" w:sz="4" w:space="0" w:color="000001"/>
+          <w:left w:val="single" w:sz="4" w:space="0" w:color="000001"/>
+          <w:bottom w:val="single" w:sz="4" w:space="0" w:color="000001"/>
+          <w:right w:val="single" w:sz="4" w:space="0" w:color="000001"/>
+          <w:insideH w:val="single" w:sz="4" w:space="0" w:color="000001"/>
+          <w:insideV w:val="single" w:sz="4" w:space="0" w:color="000001"/>
+        </w:tblBorders>
         <w:tblCellMar>
           <w:top w:w="0" w:type="dxa"/>
           <w:left w:w="108" w:type="dxa"/>
@@ -413,16 +426,21 @@
           <w:tcPr>
             <w:tcW w:w="4675" w:type="dxa"/>
             <w:tcBorders>
-              <w:top w:val="single" w:sz="4" w:space="0" w:color="000000"/>
-              <w:left w:val="single" w:sz="4" w:space="0" w:color="000000"/>
-              <w:bottom w:val="single" w:sz="4" w:space="0" w:color="000000"/>
-              <w:right w:val="single" w:sz="4" w:space="0" w:color="000000"/>
-            </w:tcBorders>
-            <w:shd w:fill="auto" w:val="clear"/>
-          </w:tcPr>
-          <w:p>
-            <w:pPr>
-              <w:pStyle w:val="Normal1"/>
+              <w:top w:val="single" w:sz="4" w:space="0" w:color="000001"/>
+              <w:left w:val="single" w:sz="4" w:space="0" w:color="000001"/>
+              <w:bottom w:val="single" w:sz="4" w:space="0" w:color="000001"/>
+              <w:right w:val="single" w:sz="4" w:space="0" w:color="000001"/>
+              <w:insideH w:val="single" w:sz="4" w:space="0" w:color="000001"/>
+              <w:insideV w:val="single" w:sz="4" w:space="0" w:color="000001"/>
+            </w:tcBorders>
+            <w:shd w:fill="auto" w:val="clear"/>
+            <w:tcMar>
+              <w:left w:w="108" w:type="dxa"/>
+            </w:tcMar>
+          </w:tcPr>
+          <w:p>
+            <w:pPr>
+              <w:pStyle w:val="Normal"/>
               <w:jc w:val="center"/>
               <w:rPr>
                 <w:rFonts w:ascii="Times New Roman" w:hAnsi="Times New Roman" w:eastAsia="Times New Roman" w:cs="Times New Roman"/>
@@ -447,16 +465,21 @@
           <w:tcPr>
             <w:tcW w:w="4674" w:type="dxa"/>
             <w:tcBorders>
-              <w:top w:val="single" w:sz="4" w:space="0" w:color="000000"/>
-              <w:left w:val="single" w:sz="4" w:space="0" w:color="000000"/>
-              <w:bottom w:val="single" w:sz="4" w:space="0" w:color="000000"/>
-              <w:right w:val="single" w:sz="4" w:space="0" w:color="000000"/>
-            </w:tcBorders>
-            <w:shd w:fill="auto" w:val="clear"/>
-          </w:tcPr>
-          <w:p>
-            <w:pPr>
-              <w:pStyle w:val="Normal1"/>
+              <w:top w:val="single" w:sz="4" w:space="0" w:color="000001"/>
+              <w:left w:val="single" w:sz="4" w:space="0" w:color="000001"/>
+              <w:bottom w:val="single" w:sz="4" w:space="0" w:color="000001"/>
+              <w:right w:val="single" w:sz="4" w:space="0" w:color="000001"/>
+              <w:insideH w:val="single" w:sz="4" w:space="0" w:color="000001"/>
+              <w:insideV w:val="single" w:sz="4" w:space="0" w:color="000001"/>
+            </w:tcBorders>
+            <w:shd w:fill="auto" w:val="clear"/>
+            <w:tcMar>
+              <w:left w:w="108" w:type="dxa"/>
+            </w:tcMar>
+          </w:tcPr>
+          <w:p>
+            <w:pPr>
+              <w:pStyle w:val="Normal"/>
               <w:jc w:val="center"/>
               <w:rPr>
                 <w:rFonts w:ascii="Times New Roman" w:hAnsi="Times New Roman" w:eastAsia="Times New Roman" w:cs="Times New Roman"/>
@@ -484,16 +507,21 @@
           <w:tcPr>
             <w:tcW w:w="4675" w:type="dxa"/>
             <w:tcBorders>
-              <w:top w:val="single" w:sz="4" w:space="0" w:color="000000"/>
-              <w:left w:val="single" w:sz="4" w:space="0" w:color="000000"/>
-              <w:bottom w:val="single" w:sz="4" w:space="0" w:color="000000"/>
-              <w:right w:val="single" w:sz="4" w:space="0" w:color="000000"/>
-            </w:tcBorders>
-            <w:shd w:fill="auto" w:val="clear"/>
-          </w:tcPr>
-          <w:p>
-            <w:pPr>
-              <w:pStyle w:val="Normal1"/>
+              <w:top w:val="single" w:sz="4" w:space="0" w:color="000001"/>
+              <w:left w:val="single" w:sz="4" w:space="0" w:color="000001"/>
+              <w:bottom w:val="single" w:sz="4" w:space="0" w:color="000001"/>
+              <w:right w:val="single" w:sz="4" w:space="0" w:color="000001"/>
+              <w:insideH w:val="single" w:sz="4" w:space="0" w:color="000001"/>
+              <w:insideV w:val="single" w:sz="4" w:space="0" w:color="000001"/>
+            </w:tcBorders>
+            <w:shd w:fill="auto" w:val="clear"/>
+            <w:tcMar>
+              <w:left w:w="108" w:type="dxa"/>
+            </w:tcMar>
+          </w:tcPr>
+          <w:p>
+            <w:pPr>
+              <w:pStyle w:val="Normal"/>
               <w:jc w:val="center"/>
               <w:rPr>
                 <w:rFonts w:ascii="Times New Roman" w:hAnsi="Times New Roman" w:eastAsia="Times New Roman" w:cs="Times New Roman"/>
@@ -515,16 +543,21 @@
           <w:tcPr>
             <w:tcW w:w="4674" w:type="dxa"/>
             <w:tcBorders>
-              <w:top w:val="single" w:sz="4" w:space="0" w:color="000000"/>
-              <w:left w:val="single" w:sz="4" w:space="0" w:color="000000"/>
-              <w:bottom w:val="single" w:sz="4" w:space="0" w:color="000000"/>
-              <w:right w:val="single" w:sz="4" w:space="0" w:color="000000"/>
-            </w:tcBorders>
-            <w:shd w:fill="auto" w:val="clear"/>
-          </w:tcPr>
-          <w:p>
-            <w:pPr>
-              <w:pStyle w:val="Normal1"/>
+              <w:top w:val="single" w:sz="4" w:space="0" w:color="000001"/>
+              <w:left w:val="single" w:sz="4" w:space="0" w:color="000001"/>
+              <w:bottom w:val="single" w:sz="4" w:space="0" w:color="000001"/>
+              <w:right w:val="single" w:sz="4" w:space="0" w:color="000001"/>
+              <w:insideH w:val="single" w:sz="4" w:space="0" w:color="000001"/>
+              <w:insideV w:val="single" w:sz="4" w:space="0" w:color="000001"/>
+            </w:tcBorders>
+            <w:shd w:fill="auto" w:val="clear"/>
+            <w:tcMar>
+              <w:left w:w="108" w:type="dxa"/>
+            </w:tcMar>
+          </w:tcPr>
+          <w:p>
+            <w:pPr>
+              <w:pStyle w:val="Normal"/>
               <w:jc w:val="center"/>
               <w:rPr>
                 <w:rFonts w:ascii="Times New Roman" w:hAnsi="Times New Roman" w:eastAsia="Times New Roman" w:cs="Times New Roman"/>
@@ -549,16 +582,21 @@
           <w:tcPr>
             <w:tcW w:w="4675" w:type="dxa"/>
             <w:tcBorders>
-              <w:top w:val="single" w:sz="4" w:space="0" w:color="000000"/>
-              <w:left w:val="single" w:sz="4" w:space="0" w:color="000000"/>
-              <w:bottom w:val="single" w:sz="4" w:space="0" w:color="000000"/>
-              <w:right w:val="single" w:sz="4" w:space="0" w:color="000000"/>
-            </w:tcBorders>
-            <w:shd w:fill="auto" w:val="clear"/>
-          </w:tcPr>
-          <w:p>
-            <w:pPr>
-              <w:pStyle w:val="Normal1"/>
+              <w:top w:val="single" w:sz="4" w:space="0" w:color="000001"/>
+              <w:left w:val="single" w:sz="4" w:space="0" w:color="000001"/>
+              <w:bottom w:val="single" w:sz="4" w:space="0" w:color="000001"/>
+              <w:right w:val="single" w:sz="4" w:space="0" w:color="000001"/>
+              <w:insideH w:val="single" w:sz="4" w:space="0" w:color="000001"/>
+              <w:insideV w:val="single" w:sz="4" w:space="0" w:color="000001"/>
+            </w:tcBorders>
+            <w:shd w:fill="auto" w:val="clear"/>
+            <w:tcMar>
+              <w:left w:w="108" w:type="dxa"/>
+            </w:tcMar>
+          </w:tcPr>
+          <w:p>
+            <w:pPr>
+              <w:pStyle w:val="Normal"/>
               <w:jc w:val="center"/>
               <w:rPr>
                 <w:rFonts w:ascii="Times New Roman" w:hAnsi="Times New Roman" w:eastAsia="Times New Roman" w:cs="Times New Roman"/>
@@ -580,16 +618,21 @@
           <w:tcPr>
             <w:tcW w:w="4674" w:type="dxa"/>
             <w:tcBorders>
-              <w:top w:val="single" w:sz="4" w:space="0" w:color="000000"/>
-              <w:left w:val="single" w:sz="4" w:space="0" w:color="000000"/>
-              <w:bottom w:val="single" w:sz="4" w:space="0" w:color="000000"/>
-              <w:right w:val="single" w:sz="4" w:space="0" w:color="000000"/>
-            </w:tcBorders>
-            <w:shd w:fill="auto" w:val="clear"/>
-          </w:tcPr>
-          <w:p>
-            <w:pPr>
-              <w:pStyle w:val="Normal1"/>
+              <w:top w:val="single" w:sz="4" w:space="0" w:color="000001"/>
+              <w:left w:val="single" w:sz="4" w:space="0" w:color="000001"/>
+              <w:bottom w:val="single" w:sz="4" w:space="0" w:color="000001"/>
+              <w:right w:val="single" w:sz="4" w:space="0" w:color="000001"/>
+              <w:insideH w:val="single" w:sz="4" w:space="0" w:color="000001"/>
+              <w:insideV w:val="single" w:sz="4" w:space="0" w:color="000001"/>
+            </w:tcBorders>
+            <w:shd w:fill="auto" w:val="clear"/>
+            <w:tcMar>
+              <w:left w:w="108" w:type="dxa"/>
+            </w:tcMar>
+          </w:tcPr>
+          <w:p>
+            <w:pPr>
+              <w:pStyle w:val="Normal"/>
               <w:jc w:val="center"/>
               <w:rPr>
                 <w:rFonts w:ascii="Times New Roman" w:hAnsi="Times New Roman" w:eastAsia="Times New Roman" w:cs="Times New Roman"/>
@@ -614,16 +657,21 @@
           <w:tcPr>
             <w:tcW w:w="4675" w:type="dxa"/>
             <w:tcBorders>
-              <w:top w:val="single" w:sz="4" w:space="0" w:color="000000"/>
-              <w:left w:val="single" w:sz="4" w:space="0" w:color="000000"/>
-              <w:bottom w:val="single" w:sz="4" w:space="0" w:color="000000"/>
-              <w:right w:val="single" w:sz="4" w:space="0" w:color="000000"/>
-            </w:tcBorders>
-            <w:shd w:fill="auto" w:val="clear"/>
-          </w:tcPr>
-          <w:p>
-            <w:pPr>
-              <w:pStyle w:val="Normal1"/>
+              <w:top w:val="single" w:sz="4" w:space="0" w:color="000001"/>
+              <w:left w:val="single" w:sz="4" w:space="0" w:color="000001"/>
+              <w:bottom w:val="single" w:sz="4" w:space="0" w:color="000001"/>
+              <w:right w:val="single" w:sz="4" w:space="0" w:color="000001"/>
+              <w:insideH w:val="single" w:sz="4" w:space="0" w:color="000001"/>
+              <w:insideV w:val="single" w:sz="4" w:space="0" w:color="000001"/>
+            </w:tcBorders>
+            <w:shd w:fill="auto" w:val="clear"/>
+            <w:tcMar>
+              <w:left w:w="108" w:type="dxa"/>
+            </w:tcMar>
+          </w:tcPr>
+          <w:p>
+            <w:pPr>
+              <w:pStyle w:val="Normal"/>
               <w:jc w:val="center"/>
               <w:rPr>
                 <w:rFonts w:ascii="Times New Roman" w:hAnsi="Times New Roman" w:eastAsia="Times New Roman" w:cs="Times New Roman"/>
@@ -645,16 +693,21 @@
           <w:tcPr>
             <w:tcW w:w="4674" w:type="dxa"/>
             <w:tcBorders>
-              <w:top w:val="single" w:sz="4" w:space="0" w:color="000000"/>
-              <w:left w:val="single" w:sz="4" w:space="0" w:color="000000"/>
-              <w:bottom w:val="single" w:sz="4" w:space="0" w:color="000000"/>
-              <w:right w:val="single" w:sz="4" w:space="0" w:color="000000"/>
-            </w:tcBorders>
-            <w:shd w:fill="auto" w:val="clear"/>
-          </w:tcPr>
-          <w:p>
-            <w:pPr>
-              <w:pStyle w:val="Normal1"/>
+              <w:top w:val="single" w:sz="4" w:space="0" w:color="000001"/>
+              <w:left w:val="single" w:sz="4" w:space="0" w:color="000001"/>
+              <w:bottom w:val="single" w:sz="4" w:space="0" w:color="000001"/>
+              <w:right w:val="single" w:sz="4" w:space="0" w:color="000001"/>
+              <w:insideH w:val="single" w:sz="4" w:space="0" w:color="000001"/>
+              <w:insideV w:val="single" w:sz="4" w:space="0" w:color="000001"/>
+            </w:tcBorders>
+            <w:shd w:fill="auto" w:val="clear"/>
+            <w:tcMar>
+              <w:left w:w="108" w:type="dxa"/>
+            </w:tcMar>
+          </w:tcPr>
+          <w:p>
+            <w:pPr>
+              <w:pStyle w:val="Normal"/>
               <w:jc w:val="center"/>
               <w:rPr>
                 <w:rFonts w:ascii="Times New Roman" w:hAnsi="Times New Roman" w:eastAsia="Times New Roman" w:cs="Times New Roman"/>
@@ -679,16 +732,21 @@
           <w:tcPr>
             <w:tcW w:w="4675" w:type="dxa"/>
             <w:tcBorders>
-              <w:top w:val="single" w:sz="4" w:space="0" w:color="000000"/>
-              <w:left w:val="single" w:sz="4" w:space="0" w:color="000000"/>
-              <w:bottom w:val="single" w:sz="4" w:space="0" w:color="000000"/>
-              <w:right w:val="single" w:sz="4" w:space="0" w:color="000000"/>
-            </w:tcBorders>
-            <w:shd w:fill="auto" w:val="clear"/>
-          </w:tcPr>
-          <w:p>
-            <w:pPr>
-              <w:pStyle w:val="Normal1"/>
+              <w:top w:val="single" w:sz="4" w:space="0" w:color="000001"/>
+              <w:left w:val="single" w:sz="4" w:space="0" w:color="000001"/>
+              <w:bottom w:val="single" w:sz="4" w:space="0" w:color="000001"/>
+              <w:right w:val="single" w:sz="4" w:space="0" w:color="000001"/>
+              <w:insideH w:val="single" w:sz="4" w:space="0" w:color="000001"/>
+              <w:insideV w:val="single" w:sz="4" w:space="0" w:color="000001"/>
+            </w:tcBorders>
+            <w:shd w:fill="auto" w:val="clear"/>
+            <w:tcMar>
+              <w:left w:w="108" w:type="dxa"/>
+            </w:tcMar>
+          </w:tcPr>
+          <w:p>
+            <w:pPr>
+              <w:pStyle w:val="Normal"/>
               <w:jc w:val="center"/>
               <w:rPr>
                 <w:rFonts w:ascii="Times New Roman" w:hAnsi="Times New Roman" w:eastAsia="Times New Roman" w:cs="Times New Roman"/>
@@ -713,16 +771,21 @@
           <w:tcPr>
             <w:tcW w:w="4674" w:type="dxa"/>
             <w:tcBorders>
-              <w:top w:val="single" w:sz="4" w:space="0" w:color="000000"/>
-              <w:left w:val="single" w:sz="4" w:space="0" w:color="000000"/>
-              <w:bottom w:val="single" w:sz="4" w:space="0" w:color="000000"/>
-              <w:right w:val="single" w:sz="4" w:space="0" w:color="000000"/>
-            </w:tcBorders>
-            <w:shd w:fill="auto" w:val="clear"/>
-          </w:tcPr>
-          <w:p>
-            <w:pPr>
-              <w:pStyle w:val="Normal1"/>
+              <w:top w:val="single" w:sz="4" w:space="0" w:color="000001"/>
+              <w:left w:val="single" w:sz="4" w:space="0" w:color="000001"/>
+              <w:bottom w:val="single" w:sz="4" w:space="0" w:color="000001"/>
+              <w:right w:val="single" w:sz="4" w:space="0" w:color="000001"/>
+              <w:insideH w:val="single" w:sz="4" w:space="0" w:color="000001"/>
+              <w:insideV w:val="single" w:sz="4" w:space="0" w:color="000001"/>
+            </w:tcBorders>
+            <w:shd w:fill="auto" w:val="clear"/>
+            <w:tcMar>
+              <w:left w:w="108" w:type="dxa"/>
+            </w:tcMar>
+          </w:tcPr>
+          <w:p>
+            <w:pPr>
+              <w:pStyle w:val="Normal"/>
               <w:jc w:val="center"/>
               <w:rPr>
                 <w:rFonts w:ascii="Times New Roman" w:hAnsi="Times New Roman" w:eastAsia="Times New Roman" w:cs="Times New Roman"/>
@@ -750,16 +813,21 @@
           <w:tcPr>
             <w:tcW w:w="4675" w:type="dxa"/>
             <w:tcBorders>
-              <w:top w:val="single" w:sz="4" w:space="0" w:color="000000"/>
-              <w:left w:val="single" w:sz="4" w:space="0" w:color="000000"/>
-              <w:bottom w:val="single" w:sz="4" w:space="0" w:color="000000"/>
-              <w:right w:val="single" w:sz="4" w:space="0" w:color="000000"/>
-            </w:tcBorders>
-            <w:shd w:fill="auto" w:val="clear"/>
-          </w:tcPr>
-          <w:p>
-            <w:pPr>
-              <w:pStyle w:val="Normal1"/>
+              <w:top w:val="single" w:sz="4" w:space="0" w:color="000001"/>
+              <w:left w:val="single" w:sz="4" w:space="0" w:color="000001"/>
+              <w:bottom w:val="single" w:sz="4" w:space="0" w:color="000001"/>
+              <w:right w:val="single" w:sz="4" w:space="0" w:color="000001"/>
+              <w:insideH w:val="single" w:sz="4" w:space="0" w:color="000001"/>
+              <w:insideV w:val="single" w:sz="4" w:space="0" w:color="000001"/>
+            </w:tcBorders>
+            <w:shd w:fill="auto" w:val="clear"/>
+            <w:tcMar>
+              <w:left w:w="108" w:type="dxa"/>
+            </w:tcMar>
+          </w:tcPr>
+          <w:p>
+            <w:pPr>
+              <w:pStyle w:val="Normal"/>
               <w:jc w:val="center"/>
               <w:rPr>
                 <w:rFonts w:ascii="Times New Roman" w:hAnsi="Times New Roman" w:eastAsia="Times New Roman" w:cs="Times New Roman"/>
@@ -781,16 +849,21 @@
           <w:tcPr>
             <w:tcW w:w="4674" w:type="dxa"/>
             <w:tcBorders>
-              <w:top w:val="single" w:sz="4" w:space="0" w:color="000000"/>
-              <w:left w:val="single" w:sz="4" w:space="0" w:color="000000"/>
-              <w:bottom w:val="single" w:sz="4" w:space="0" w:color="000000"/>
-              <w:right w:val="single" w:sz="4" w:space="0" w:color="000000"/>
-            </w:tcBorders>
-            <w:shd w:fill="auto" w:val="clear"/>
-          </w:tcPr>
-          <w:p>
-            <w:pPr>
-              <w:pStyle w:val="Normal1"/>
+              <w:top w:val="single" w:sz="4" w:space="0" w:color="000001"/>
+              <w:left w:val="single" w:sz="4" w:space="0" w:color="000001"/>
+              <w:bottom w:val="single" w:sz="4" w:space="0" w:color="000001"/>
+              <w:right w:val="single" w:sz="4" w:space="0" w:color="000001"/>
+              <w:insideH w:val="single" w:sz="4" w:space="0" w:color="000001"/>
+              <w:insideV w:val="single" w:sz="4" w:space="0" w:color="000001"/>
+            </w:tcBorders>
+            <w:shd w:fill="auto" w:val="clear"/>
+            <w:tcMar>
+              <w:left w:w="108" w:type="dxa"/>
+            </w:tcMar>
+          </w:tcPr>
+          <w:p>
+            <w:pPr>
+              <w:pStyle w:val="Normal"/>
               <w:jc w:val="center"/>
               <w:rPr>
                 <w:rFonts w:ascii="Times New Roman" w:hAnsi="Times New Roman" w:eastAsia="Times New Roman" w:cs="Times New Roman"/>
@@ -815,16 +888,21 @@
           <w:tcPr>
             <w:tcW w:w="4675" w:type="dxa"/>
             <w:tcBorders>
-              <w:top w:val="single" w:sz="4" w:space="0" w:color="000000"/>
-              <w:left w:val="single" w:sz="4" w:space="0" w:color="000000"/>
-              <w:bottom w:val="single" w:sz="4" w:space="0" w:color="000000"/>
-              <w:right w:val="single" w:sz="4" w:space="0" w:color="000000"/>
-            </w:tcBorders>
-            <w:shd w:fill="auto" w:val="clear"/>
-          </w:tcPr>
-          <w:p>
-            <w:pPr>
-              <w:pStyle w:val="Normal1"/>
+              <w:top w:val="single" w:sz="4" w:space="0" w:color="000001"/>
+              <w:left w:val="single" w:sz="4" w:space="0" w:color="000001"/>
+              <w:bottom w:val="single" w:sz="4" w:space="0" w:color="000001"/>
+              <w:right w:val="single" w:sz="4" w:space="0" w:color="000001"/>
+              <w:insideH w:val="single" w:sz="4" w:space="0" w:color="000001"/>
+              <w:insideV w:val="single" w:sz="4" w:space="0" w:color="000001"/>
+            </w:tcBorders>
+            <w:shd w:fill="auto" w:val="clear"/>
+            <w:tcMar>
+              <w:left w:w="108" w:type="dxa"/>
+            </w:tcMar>
+          </w:tcPr>
+          <w:p>
+            <w:pPr>
+              <w:pStyle w:val="Normal"/>
               <w:jc w:val="center"/>
               <w:rPr>
                 <w:rFonts w:ascii="Times New Roman" w:hAnsi="Times New Roman" w:eastAsia="Times New Roman" w:cs="Times New Roman"/>
@@ -846,16 +924,21 @@
           <w:tcPr>
             <w:tcW w:w="4674" w:type="dxa"/>
             <w:tcBorders>
-              <w:top w:val="single" w:sz="4" w:space="0" w:color="000000"/>
-              <w:left w:val="single" w:sz="4" w:space="0" w:color="000000"/>
-              <w:bottom w:val="single" w:sz="4" w:space="0" w:color="000000"/>
-              <w:right w:val="single" w:sz="4" w:space="0" w:color="000000"/>
-            </w:tcBorders>
-            <w:shd w:fill="auto" w:val="clear"/>
-          </w:tcPr>
-          <w:p>
-            <w:pPr>
-              <w:pStyle w:val="Normal1"/>
+              <w:top w:val="single" w:sz="4" w:space="0" w:color="000001"/>
+              <w:left w:val="single" w:sz="4" w:space="0" w:color="000001"/>
+              <w:bottom w:val="single" w:sz="4" w:space="0" w:color="000001"/>
+              <w:right w:val="single" w:sz="4" w:space="0" w:color="000001"/>
+              <w:insideH w:val="single" w:sz="4" w:space="0" w:color="000001"/>
+              <w:insideV w:val="single" w:sz="4" w:space="0" w:color="000001"/>
+            </w:tcBorders>
+            <w:shd w:fill="auto" w:val="clear"/>
+            <w:tcMar>
+              <w:left w:w="108" w:type="dxa"/>
+            </w:tcMar>
+          </w:tcPr>
+          <w:p>
+            <w:pPr>
+              <w:pStyle w:val="Normal"/>
               <w:jc w:val="center"/>
               <w:rPr>
                 <w:rFonts w:ascii="Times New Roman" w:hAnsi="Times New Roman" w:eastAsia="Times New Roman" w:cs="Times New Roman"/>
@@ -880,16 +963,21 @@
           <w:tcPr>
             <w:tcW w:w="4675" w:type="dxa"/>
             <w:tcBorders>
-              <w:top w:val="single" w:sz="4" w:space="0" w:color="000000"/>
-              <w:left w:val="single" w:sz="4" w:space="0" w:color="000000"/>
-              <w:bottom w:val="single" w:sz="4" w:space="0" w:color="000000"/>
-              <w:right w:val="single" w:sz="4" w:space="0" w:color="000000"/>
-            </w:tcBorders>
-            <w:shd w:fill="auto" w:val="clear"/>
-          </w:tcPr>
-          <w:p>
-            <w:pPr>
-              <w:pStyle w:val="Normal1"/>
+              <w:top w:val="single" w:sz="4" w:space="0" w:color="000001"/>
+              <w:left w:val="single" w:sz="4" w:space="0" w:color="000001"/>
+              <w:bottom w:val="single" w:sz="4" w:space="0" w:color="000001"/>
+              <w:right w:val="single" w:sz="4" w:space="0" w:color="000001"/>
+              <w:insideH w:val="single" w:sz="4" w:space="0" w:color="000001"/>
+              <w:insideV w:val="single" w:sz="4" w:space="0" w:color="000001"/>
+            </w:tcBorders>
+            <w:shd w:fill="auto" w:val="clear"/>
+            <w:tcMar>
+              <w:left w:w="108" w:type="dxa"/>
+            </w:tcMar>
+          </w:tcPr>
+          <w:p>
+            <w:pPr>
+              <w:pStyle w:val="Normal"/>
               <w:jc w:val="center"/>
               <w:rPr>
                 <w:rFonts w:ascii="Times New Roman" w:hAnsi="Times New Roman" w:eastAsia="Times New Roman" w:cs="Times New Roman"/>
@@ -911,16 +999,21 @@
           <w:tcPr>
             <w:tcW w:w="4674" w:type="dxa"/>
             <w:tcBorders>
-              <w:top w:val="single" w:sz="4" w:space="0" w:color="000000"/>
-              <w:left w:val="single" w:sz="4" w:space="0" w:color="000000"/>
-              <w:bottom w:val="single" w:sz="4" w:space="0" w:color="000000"/>
-              <w:right w:val="single" w:sz="4" w:space="0" w:color="000000"/>
-            </w:tcBorders>
-            <w:shd w:fill="auto" w:val="clear"/>
-          </w:tcPr>
-          <w:p>
-            <w:pPr>
-              <w:pStyle w:val="Normal1"/>
+              <w:top w:val="single" w:sz="4" w:space="0" w:color="000001"/>
+              <w:left w:val="single" w:sz="4" w:space="0" w:color="000001"/>
+              <w:bottom w:val="single" w:sz="4" w:space="0" w:color="000001"/>
+              <w:right w:val="single" w:sz="4" w:space="0" w:color="000001"/>
+              <w:insideH w:val="single" w:sz="4" w:space="0" w:color="000001"/>
+              <w:insideV w:val="single" w:sz="4" w:space="0" w:color="000001"/>
+            </w:tcBorders>
+            <w:shd w:fill="auto" w:val="clear"/>
+            <w:tcMar>
+              <w:left w:w="108" w:type="dxa"/>
+            </w:tcMar>
+          </w:tcPr>
+          <w:p>
+            <w:pPr>
+              <w:pStyle w:val="Normal"/>
               <w:jc w:val="center"/>
               <w:rPr>
                 <w:rFonts w:ascii="Times New Roman" w:hAnsi="Times New Roman" w:eastAsia="Times New Roman" w:cs="Times New Roman"/>
@@ -945,16 +1038,21 @@
           <w:tcPr>
             <w:tcW w:w="4675" w:type="dxa"/>
             <w:tcBorders>
-              <w:top w:val="single" w:sz="4" w:space="0" w:color="000000"/>
-              <w:left w:val="single" w:sz="4" w:space="0" w:color="000000"/>
-              <w:bottom w:val="single" w:sz="4" w:space="0" w:color="000000"/>
-              <w:right w:val="single" w:sz="4" w:space="0" w:color="000000"/>
-            </w:tcBorders>
-            <w:shd w:fill="auto" w:val="clear"/>
-          </w:tcPr>
-          <w:p>
-            <w:pPr>
-              <w:pStyle w:val="Normal1"/>
+              <w:top w:val="single" w:sz="4" w:space="0" w:color="000001"/>
+              <w:left w:val="single" w:sz="4" w:space="0" w:color="000001"/>
+              <w:bottom w:val="single" w:sz="4" w:space="0" w:color="000001"/>
+              <w:right w:val="single" w:sz="4" w:space="0" w:color="000001"/>
+              <w:insideH w:val="single" w:sz="4" w:space="0" w:color="000001"/>
+              <w:insideV w:val="single" w:sz="4" w:space="0" w:color="000001"/>
+            </w:tcBorders>
+            <w:shd w:fill="auto" w:val="clear"/>
+            <w:tcMar>
+              <w:left w:w="108" w:type="dxa"/>
+            </w:tcMar>
+          </w:tcPr>
+          <w:p>
+            <w:pPr>
+              <w:pStyle w:val="Normal"/>
               <w:jc w:val="center"/>
               <w:rPr>
                 <w:rFonts w:ascii="Times New Roman" w:hAnsi="Times New Roman" w:eastAsia="Times New Roman" w:cs="Times New Roman"/>
@@ -976,16 +1074,21 @@
           <w:tcPr>
             <w:tcW w:w="4674" w:type="dxa"/>
             <w:tcBorders>
-              <w:top w:val="single" w:sz="4" w:space="0" w:color="000000"/>
-              <w:left w:val="single" w:sz="4" w:space="0" w:color="000000"/>
-              <w:bottom w:val="single" w:sz="4" w:space="0" w:color="000000"/>
-              <w:right w:val="single" w:sz="4" w:space="0" w:color="000000"/>
-            </w:tcBorders>
-            <w:shd w:fill="auto" w:val="clear"/>
-          </w:tcPr>
-          <w:p>
-            <w:pPr>
-              <w:pStyle w:val="Normal1"/>
+              <w:top w:val="single" w:sz="4" w:space="0" w:color="000001"/>
+              <w:left w:val="single" w:sz="4" w:space="0" w:color="000001"/>
+              <w:bottom w:val="single" w:sz="4" w:space="0" w:color="000001"/>
+              <w:right w:val="single" w:sz="4" w:space="0" w:color="000001"/>
+              <w:insideH w:val="single" w:sz="4" w:space="0" w:color="000001"/>
+              <w:insideV w:val="single" w:sz="4" w:space="0" w:color="000001"/>
+            </w:tcBorders>
+            <w:shd w:fill="auto" w:val="clear"/>
+            <w:tcMar>
+              <w:left w:w="108" w:type="dxa"/>
+            </w:tcMar>
+          </w:tcPr>
+          <w:p>
+            <w:pPr>
+              <w:pStyle w:val="Normal"/>
               <w:jc w:val="center"/>
               <w:rPr>
                 <w:rFonts w:ascii="Times New Roman" w:hAnsi="Times New Roman" w:eastAsia="Times New Roman" w:cs="Times New Roman"/>
@@ -1010,16 +1113,21 @@
           <w:tcPr>
             <w:tcW w:w="4675" w:type="dxa"/>
             <w:tcBorders>
-              <w:top w:val="single" w:sz="4" w:space="0" w:color="000000"/>
-              <w:left w:val="single" w:sz="4" w:space="0" w:color="000000"/>
-              <w:bottom w:val="single" w:sz="4" w:space="0" w:color="000000"/>
-              <w:right w:val="single" w:sz="4" w:space="0" w:color="000000"/>
-            </w:tcBorders>
-            <w:shd w:fill="auto" w:val="clear"/>
-          </w:tcPr>
-          <w:p>
-            <w:pPr>
-              <w:pStyle w:val="Normal1"/>
+              <w:top w:val="single" w:sz="4" w:space="0" w:color="000001"/>
+              <w:left w:val="single" w:sz="4" w:space="0" w:color="000001"/>
+              <w:bottom w:val="single" w:sz="4" w:space="0" w:color="000001"/>
+              <w:right w:val="single" w:sz="4" w:space="0" w:color="000001"/>
+              <w:insideH w:val="single" w:sz="4" w:space="0" w:color="000001"/>
+              <w:insideV w:val="single" w:sz="4" w:space="0" w:color="000001"/>
+            </w:tcBorders>
+            <w:shd w:fill="auto" w:val="clear"/>
+            <w:tcMar>
+              <w:left w:w="108" w:type="dxa"/>
+            </w:tcMar>
+          </w:tcPr>
+          <w:p>
+            <w:pPr>
+              <w:pStyle w:val="Normal"/>
               <w:jc w:val="center"/>
               <w:rPr>
                 <w:rFonts w:ascii="Times New Roman" w:hAnsi="Times New Roman" w:eastAsia="Times New Roman" w:cs="Times New Roman"/>
@@ -1041,16 +1149,21 @@
           <w:tcPr>
             <w:tcW w:w="4674" w:type="dxa"/>
             <w:tcBorders>
-              <w:top w:val="single" w:sz="4" w:space="0" w:color="000000"/>
-              <w:left w:val="single" w:sz="4" w:space="0" w:color="000000"/>
-              <w:bottom w:val="single" w:sz="4" w:space="0" w:color="000000"/>
-              <w:right w:val="single" w:sz="4" w:space="0" w:color="000000"/>
-            </w:tcBorders>
-            <w:shd w:fill="auto" w:val="clear"/>
-          </w:tcPr>
-          <w:p>
-            <w:pPr>
-              <w:pStyle w:val="Normal1"/>
+              <w:top w:val="single" w:sz="4" w:space="0" w:color="000001"/>
+              <w:left w:val="single" w:sz="4" w:space="0" w:color="000001"/>
+              <w:bottom w:val="single" w:sz="4" w:space="0" w:color="000001"/>
+              <w:right w:val="single" w:sz="4" w:space="0" w:color="000001"/>
+              <w:insideH w:val="single" w:sz="4" w:space="0" w:color="000001"/>
+              <w:insideV w:val="single" w:sz="4" w:space="0" w:color="000001"/>
+            </w:tcBorders>
+            <w:shd w:fill="auto" w:val="clear"/>
+            <w:tcMar>
+              <w:left w:w="108" w:type="dxa"/>
+            </w:tcMar>
+          </w:tcPr>
+          <w:p>
+            <w:pPr>
+              <w:pStyle w:val="Normal"/>
               <w:jc w:val="center"/>
               <w:rPr>
                 <w:rFonts w:ascii="Times New Roman" w:hAnsi="Times New Roman" w:eastAsia="Times New Roman" w:cs="Times New Roman"/>
@@ -1075,16 +1188,21 @@
           <w:tcPr>
             <w:tcW w:w="4675" w:type="dxa"/>
             <w:tcBorders>
-              <w:top w:val="single" w:sz="4" w:space="0" w:color="000000"/>
-              <w:left w:val="single" w:sz="4" w:space="0" w:color="000000"/>
-              <w:bottom w:val="single" w:sz="4" w:space="0" w:color="000000"/>
-              <w:right w:val="single" w:sz="4" w:space="0" w:color="000000"/>
-            </w:tcBorders>
-            <w:shd w:fill="auto" w:val="clear"/>
-          </w:tcPr>
-          <w:p>
-            <w:pPr>
-              <w:pStyle w:val="Normal1"/>
+              <w:top w:val="single" w:sz="4" w:space="0" w:color="000001"/>
+              <w:left w:val="single" w:sz="4" w:space="0" w:color="000001"/>
+              <w:bottom w:val="single" w:sz="4" w:space="0" w:color="000001"/>
+              <w:right w:val="single" w:sz="4" w:space="0" w:color="000001"/>
+              <w:insideH w:val="single" w:sz="4" w:space="0" w:color="000001"/>
+              <w:insideV w:val="single" w:sz="4" w:space="0" w:color="000001"/>
+            </w:tcBorders>
+            <w:shd w:fill="auto" w:val="clear"/>
+            <w:tcMar>
+              <w:left w:w="108" w:type="dxa"/>
+            </w:tcMar>
+          </w:tcPr>
+          <w:p>
+            <w:pPr>
+              <w:pStyle w:val="Normal"/>
               <w:jc w:val="center"/>
               <w:rPr>
                 <w:rFonts w:ascii="Times New Roman" w:hAnsi="Times New Roman" w:eastAsia="Times New Roman" w:cs="Times New Roman"/>
@@ -1106,16 +1224,21 @@
           <w:tcPr>
             <w:tcW w:w="4674" w:type="dxa"/>
             <w:tcBorders>
-              <w:top w:val="single" w:sz="4" w:space="0" w:color="000000"/>
-              <w:left w:val="single" w:sz="4" w:space="0" w:color="000000"/>
-              <w:bottom w:val="single" w:sz="4" w:space="0" w:color="000000"/>
-              <w:right w:val="single" w:sz="4" w:space="0" w:color="000000"/>
-            </w:tcBorders>
-            <w:shd w:fill="auto" w:val="clear"/>
-          </w:tcPr>
-          <w:p>
-            <w:pPr>
-              <w:pStyle w:val="Normal1"/>
+              <w:top w:val="single" w:sz="4" w:space="0" w:color="000001"/>
+              <w:left w:val="single" w:sz="4" w:space="0" w:color="000001"/>
+              <w:bottom w:val="single" w:sz="4" w:space="0" w:color="000001"/>
+              <w:right w:val="single" w:sz="4" w:space="0" w:color="000001"/>
+              <w:insideH w:val="single" w:sz="4" w:space="0" w:color="000001"/>
+              <w:insideV w:val="single" w:sz="4" w:space="0" w:color="000001"/>
+            </w:tcBorders>
+            <w:shd w:fill="auto" w:val="clear"/>
+            <w:tcMar>
+              <w:left w:w="108" w:type="dxa"/>
+            </w:tcMar>
+          </w:tcPr>
+          <w:p>
+            <w:pPr>
+              <w:pStyle w:val="Normal"/>
               <w:jc w:val="center"/>
               <w:rPr>
                 <w:rFonts w:ascii="Times New Roman" w:hAnsi="Times New Roman" w:eastAsia="Times New Roman" w:cs="Times New Roman"/>
@@ -1140,16 +1263,21 @@
           <w:tcPr>
             <w:tcW w:w="4675" w:type="dxa"/>
             <w:tcBorders>
-              <w:top w:val="single" w:sz="4" w:space="0" w:color="000000"/>
-              <w:left w:val="single" w:sz="4" w:space="0" w:color="000000"/>
-              <w:bottom w:val="single" w:sz="4" w:space="0" w:color="000000"/>
-              <w:right w:val="single" w:sz="4" w:space="0" w:color="000000"/>
-            </w:tcBorders>
-            <w:shd w:fill="auto" w:val="clear"/>
-          </w:tcPr>
-          <w:p>
-            <w:pPr>
-              <w:pStyle w:val="Normal1"/>
+              <w:top w:val="single" w:sz="4" w:space="0" w:color="000001"/>
+              <w:left w:val="single" w:sz="4" w:space="0" w:color="000001"/>
+              <w:bottom w:val="single" w:sz="4" w:space="0" w:color="000001"/>
+              <w:right w:val="single" w:sz="4" w:space="0" w:color="000001"/>
+              <w:insideH w:val="single" w:sz="4" w:space="0" w:color="000001"/>
+              <w:insideV w:val="single" w:sz="4" w:space="0" w:color="000001"/>
+            </w:tcBorders>
+            <w:shd w:fill="auto" w:val="clear"/>
+            <w:tcMar>
+              <w:left w:w="108" w:type="dxa"/>
+            </w:tcMar>
+          </w:tcPr>
+          <w:p>
+            <w:pPr>
+              <w:pStyle w:val="Normal"/>
               <w:jc w:val="center"/>
               <w:rPr>
                 <w:rFonts w:ascii="Times New Roman" w:hAnsi="Times New Roman" w:eastAsia="Times New Roman" w:cs="Times New Roman"/>
@@ -1171,16 +1299,21 @@
           <w:tcPr>
             <w:tcW w:w="4674" w:type="dxa"/>
             <w:tcBorders>
-              <w:top w:val="single" w:sz="4" w:space="0" w:color="000000"/>
-              <w:left w:val="single" w:sz="4" w:space="0" w:color="000000"/>
-              <w:bottom w:val="single" w:sz="4" w:space="0" w:color="000000"/>
-              <w:right w:val="single" w:sz="4" w:space="0" w:color="000000"/>
-            </w:tcBorders>
-            <w:shd w:fill="auto" w:val="clear"/>
-          </w:tcPr>
-          <w:p>
-            <w:pPr>
-              <w:pStyle w:val="Normal1"/>
+              <w:top w:val="single" w:sz="4" w:space="0" w:color="000001"/>
+              <w:left w:val="single" w:sz="4" w:space="0" w:color="000001"/>
+              <w:bottom w:val="single" w:sz="4" w:space="0" w:color="000001"/>
+              <w:right w:val="single" w:sz="4" w:space="0" w:color="000001"/>
+              <w:insideH w:val="single" w:sz="4" w:space="0" w:color="000001"/>
+              <w:insideV w:val="single" w:sz="4" w:space="0" w:color="000001"/>
+            </w:tcBorders>
+            <w:shd w:fill="auto" w:val="clear"/>
+            <w:tcMar>
+              <w:left w:w="108" w:type="dxa"/>
+            </w:tcMar>
+          </w:tcPr>
+          <w:p>
+            <w:pPr>
+              <w:pStyle w:val="Normal"/>
               <w:jc w:val="center"/>
               <w:rPr>
                 <w:rFonts w:ascii="Times New Roman" w:hAnsi="Times New Roman" w:eastAsia="Times New Roman" w:cs="Times New Roman"/>
@@ -1205,16 +1338,21 @@
           <w:tcPr>
             <w:tcW w:w="4675" w:type="dxa"/>
             <w:tcBorders>
-              <w:top w:val="single" w:sz="4" w:space="0" w:color="000000"/>
-              <w:left w:val="single" w:sz="4" w:space="0" w:color="000000"/>
-              <w:bottom w:val="single" w:sz="4" w:space="0" w:color="000000"/>
-              <w:right w:val="single" w:sz="4" w:space="0" w:color="000000"/>
-            </w:tcBorders>
-            <w:shd w:fill="auto" w:val="clear"/>
-          </w:tcPr>
-          <w:p>
-            <w:pPr>
-              <w:pStyle w:val="Normal1"/>
+              <w:top w:val="single" w:sz="4" w:space="0" w:color="000001"/>
+              <w:left w:val="single" w:sz="4" w:space="0" w:color="000001"/>
+              <w:bottom w:val="single" w:sz="4" w:space="0" w:color="000001"/>
+              <w:right w:val="single" w:sz="4" w:space="0" w:color="000001"/>
+              <w:insideH w:val="single" w:sz="4" w:space="0" w:color="000001"/>
+              <w:insideV w:val="single" w:sz="4" w:space="0" w:color="000001"/>
+            </w:tcBorders>
+            <w:shd w:fill="auto" w:val="clear"/>
+            <w:tcMar>
+              <w:left w:w="108" w:type="dxa"/>
+            </w:tcMar>
+          </w:tcPr>
+          <w:p>
+            <w:pPr>
+              <w:pStyle w:val="Normal"/>
               <w:jc w:val="center"/>
               <w:rPr>
                 <w:rFonts w:ascii="Times New Roman" w:hAnsi="Times New Roman" w:eastAsia="Times New Roman" w:cs="Times New Roman"/>
@@ -1236,16 +1374,21 @@
           <w:tcPr>
             <w:tcW w:w="4674" w:type="dxa"/>
             <w:tcBorders>
-              <w:top w:val="single" w:sz="4" w:space="0" w:color="000000"/>
-              <w:left w:val="single" w:sz="4" w:space="0" w:color="000000"/>
-              <w:bottom w:val="single" w:sz="4" w:space="0" w:color="000000"/>
-              <w:right w:val="single" w:sz="4" w:space="0" w:color="000000"/>
-            </w:tcBorders>
-            <w:shd w:fill="auto" w:val="clear"/>
-          </w:tcPr>
-          <w:p>
-            <w:pPr>
-              <w:pStyle w:val="Normal1"/>
+              <w:top w:val="single" w:sz="4" w:space="0" w:color="000001"/>
+              <w:left w:val="single" w:sz="4" w:space="0" w:color="000001"/>
+              <w:bottom w:val="single" w:sz="4" w:space="0" w:color="000001"/>
+              <w:right w:val="single" w:sz="4" w:space="0" w:color="000001"/>
+              <w:insideH w:val="single" w:sz="4" w:space="0" w:color="000001"/>
+              <w:insideV w:val="single" w:sz="4" w:space="0" w:color="000001"/>
+            </w:tcBorders>
+            <w:shd w:fill="auto" w:val="clear"/>
+            <w:tcMar>
+              <w:left w:w="108" w:type="dxa"/>
+            </w:tcMar>
+          </w:tcPr>
+          <w:p>
+            <w:pPr>
+              <w:pStyle w:val="Normal"/>
               <w:jc w:val="center"/>
               <w:rPr>
                 <w:rFonts w:ascii="Times New Roman" w:hAnsi="Times New Roman" w:eastAsia="Times New Roman" w:cs="Times New Roman"/>
@@ -1270,16 +1413,21 @@
           <w:tcPr>
             <w:tcW w:w="4675" w:type="dxa"/>
             <w:tcBorders>
-              <w:top w:val="single" w:sz="4" w:space="0" w:color="000000"/>
-              <w:left w:val="single" w:sz="4" w:space="0" w:color="000000"/>
-              <w:bottom w:val="single" w:sz="4" w:space="0" w:color="000000"/>
-              <w:right w:val="single" w:sz="4" w:space="0" w:color="000000"/>
-            </w:tcBorders>
-            <w:shd w:fill="auto" w:val="clear"/>
-          </w:tcPr>
-          <w:p>
-            <w:pPr>
-              <w:pStyle w:val="Normal1"/>
+              <w:top w:val="single" w:sz="4" w:space="0" w:color="000001"/>
+              <w:left w:val="single" w:sz="4" w:space="0" w:color="000001"/>
+              <w:bottom w:val="single" w:sz="4" w:space="0" w:color="000001"/>
+              <w:right w:val="single" w:sz="4" w:space="0" w:color="000001"/>
+              <w:insideH w:val="single" w:sz="4" w:space="0" w:color="000001"/>
+              <w:insideV w:val="single" w:sz="4" w:space="0" w:color="000001"/>
+            </w:tcBorders>
+            <w:shd w:fill="auto" w:val="clear"/>
+            <w:tcMar>
+              <w:left w:w="108" w:type="dxa"/>
+            </w:tcMar>
+          </w:tcPr>
+          <w:p>
+            <w:pPr>
+              <w:pStyle w:val="Normal"/>
               <w:jc w:val="center"/>
               <w:rPr>
                 <w:rFonts w:ascii="Times New Roman" w:hAnsi="Times New Roman" w:eastAsia="Times New Roman" w:cs="Times New Roman"/>
@@ -1301,16 +1449,21 @@
           <w:tcPr>
             <w:tcW w:w="4674" w:type="dxa"/>
             <w:tcBorders>
-              <w:top w:val="single" w:sz="4" w:space="0" w:color="000000"/>
-              <w:left w:val="single" w:sz="4" w:space="0" w:color="000000"/>
-              <w:bottom w:val="single" w:sz="4" w:space="0" w:color="000000"/>
-              <w:right w:val="single" w:sz="4" w:space="0" w:color="000000"/>
-            </w:tcBorders>
-            <w:shd w:fill="auto" w:val="clear"/>
-          </w:tcPr>
-          <w:p>
-            <w:pPr>
-              <w:pStyle w:val="Normal1"/>
+              <w:top w:val="single" w:sz="4" w:space="0" w:color="000001"/>
+              <w:left w:val="single" w:sz="4" w:space="0" w:color="000001"/>
+              <w:bottom w:val="single" w:sz="4" w:space="0" w:color="000001"/>
+              <w:right w:val="single" w:sz="4" w:space="0" w:color="000001"/>
+              <w:insideH w:val="single" w:sz="4" w:space="0" w:color="000001"/>
+              <w:insideV w:val="single" w:sz="4" w:space="0" w:color="000001"/>
+            </w:tcBorders>
+            <w:shd w:fill="auto" w:val="clear"/>
+            <w:tcMar>
+              <w:left w:w="108" w:type="dxa"/>
+            </w:tcMar>
+          </w:tcPr>
+          <w:p>
+            <w:pPr>
+              <w:pStyle w:val="Normal"/>
               <w:jc w:val="center"/>
               <w:rPr>
                 <w:rFonts w:ascii="Times New Roman" w:hAnsi="Times New Roman" w:eastAsia="Times New Roman" w:cs="Times New Roman"/>
@@ -1335,16 +1488,21 @@
           <w:tcPr>
             <w:tcW w:w="4675" w:type="dxa"/>
             <w:tcBorders>
-              <w:top w:val="single" w:sz="4" w:space="0" w:color="000000"/>
-              <w:left w:val="single" w:sz="4" w:space="0" w:color="000000"/>
-              <w:bottom w:val="single" w:sz="4" w:space="0" w:color="000000"/>
-              <w:right w:val="single" w:sz="4" w:space="0" w:color="000000"/>
-            </w:tcBorders>
-            <w:shd w:fill="auto" w:val="clear"/>
-          </w:tcPr>
-          <w:p>
-            <w:pPr>
-              <w:pStyle w:val="Normal1"/>
+              <w:top w:val="single" w:sz="4" w:space="0" w:color="000001"/>
+              <w:left w:val="single" w:sz="4" w:space="0" w:color="000001"/>
+              <w:bottom w:val="single" w:sz="4" w:space="0" w:color="000001"/>
+              <w:right w:val="single" w:sz="4" w:space="0" w:color="000001"/>
+              <w:insideH w:val="single" w:sz="4" w:space="0" w:color="000001"/>
+              <w:insideV w:val="single" w:sz="4" w:space="0" w:color="000001"/>
+            </w:tcBorders>
+            <w:shd w:fill="auto" w:val="clear"/>
+            <w:tcMar>
+              <w:left w:w="108" w:type="dxa"/>
+            </w:tcMar>
+          </w:tcPr>
+          <w:p>
+            <w:pPr>
+              <w:pStyle w:val="Normal"/>
               <w:jc w:val="center"/>
               <w:rPr>
                 <w:rFonts w:ascii="Times New Roman" w:hAnsi="Times New Roman" w:eastAsia="Times New Roman" w:cs="Times New Roman"/>
@@ -1366,16 +1524,21 @@
           <w:tcPr>
             <w:tcW w:w="4674" w:type="dxa"/>
             <w:tcBorders>
-              <w:top w:val="single" w:sz="4" w:space="0" w:color="000000"/>
-              <w:left w:val="single" w:sz="4" w:space="0" w:color="000000"/>
-              <w:bottom w:val="single" w:sz="4" w:space="0" w:color="000000"/>
-              <w:right w:val="single" w:sz="4" w:space="0" w:color="000000"/>
-            </w:tcBorders>
-            <w:shd w:fill="auto" w:val="clear"/>
-          </w:tcPr>
-          <w:p>
-            <w:pPr>
-              <w:pStyle w:val="Normal1"/>
+              <w:top w:val="single" w:sz="4" w:space="0" w:color="000001"/>
+              <w:left w:val="single" w:sz="4" w:space="0" w:color="000001"/>
+              <w:bottom w:val="single" w:sz="4" w:space="0" w:color="000001"/>
+              <w:right w:val="single" w:sz="4" w:space="0" w:color="000001"/>
+              <w:insideH w:val="single" w:sz="4" w:space="0" w:color="000001"/>
+              <w:insideV w:val="single" w:sz="4" w:space="0" w:color="000001"/>
+            </w:tcBorders>
+            <w:shd w:fill="auto" w:val="clear"/>
+            <w:tcMar>
+              <w:left w:w="108" w:type="dxa"/>
+            </w:tcMar>
+          </w:tcPr>
+          <w:p>
+            <w:pPr>
+              <w:pStyle w:val="Normal"/>
               <w:jc w:val="center"/>
               <w:rPr>
                 <w:rFonts w:ascii="Times New Roman" w:hAnsi="Times New Roman" w:eastAsia="Times New Roman" w:cs="Times New Roman"/>
@@ -1400,16 +1563,21 @@
           <w:tcPr>
             <w:tcW w:w="4675" w:type="dxa"/>
             <w:tcBorders>
-              <w:top w:val="single" w:sz="4" w:space="0" w:color="000000"/>
-              <w:left w:val="single" w:sz="4" w:space="0" w:color="000000"/>
-              <w:bottom w:val="single" w:sz="4" w:space="0" w:color="000000"/>
-              <w:right w:val="single" w:sz="4" w:space="0" w:color="000000"/>
-            </w:tcBorders>
-            <w:shd w:fill="auto" w:val="clear"/>
-          </w:tcPr>
-          <w:p>
-            <w:pPr>
-              <w:pStyle w:val="Normal1"/>
+              <w:top w:val="single" w:sz="4" w:space="0" w:color="000001"/>
+              <w:left w:val="single" w:sz="4" w:space="0" w:color="000001"/>
+              <w:bottom w:val="single" w:sz="4" w:space="0" w:color="000001"/>
+              <w:right w:val="single" w:sz="4" w:space="0" w:color="000001"/>
+              <w:insideH w:val="single" w:sz="4" w:space="0" w:color="000001"/>
+              <w:insideV w:val="single" w:sz="4" w:space="0" w:color="000001"/>
+            </w:tcBorders>
+            <w:shd w:fill="auto" w:val="clear"/>
+            <w:tcMar>
+              <w:left w:w="108" w:type="dxa"/>
+            </w:tcMar>
+          </w:tcPr>
+          <w:p>
+            <w:pPr>
+              <w:pStyle w:val="Normal"/>
               <w:jc w:val="center"/>
               <w:rPr>
                 <w:rFonts w:ascii="Times New Roman" w:hAnsi="Times New Roman" w:eastAsia="Times New Roman" w:cs="Times New Roman"/>
@@ -1431,16 +1599,21 @@
           <w:tcPr>
             <w:tcW w:w="4674" w:type="dxa"/>
             <w:tcBorders>
-              <w:top w:val="single" w:sz="4" w:space="0" w:color="000000"/>
-              <w:left w:val="single" w:sz="4" w:space="0" w:color="000000"/>
-              <w:bottom w:val="single" w:sz="4" w:space="0" w:color="000000"/>
-              <w:right w:val="single" w:sz="4" w:space="0" w:color="000000"/>
-            </w:tcBorders>
-            <w:shd w:fill="auto" w:val="clear"/>
-          </w:tcPr>
-          <w:p>
-            <w:pPr>
-              <w:pStyle w:val="Normal1"/>
+              <w:top w:val="single" w:sz="4" w:space="0" w:color="000001"/>
+              <w:left w:val="single" w:sz="4" w:space="0" w:color="000001"/>
+              <w:bottom w:val="single" w:sz="4" w:space="0" w:color="000001"/>
+              <w:right w:val="single" w:sz="4" w:space="0" w:color="000001"/>
+              <w:insideH w:val="single" w:sz="4" w:space="0" w:color="000001"/>
+              <w:insideV w:val="single" w:sz="4" w:space="0" w:color="000001"/>
+            </w:tcBorders>
+            <w:shd w:fill="auto" w:val="clear"/>
+            <w:tcMar>
+              <w:left w:w="108" w:type="dxa"/>
+            </w:tcMar>
+          </w:tcPr>
+          <w:p>
+            <w:pPr>
+              <w:pStyle w:val="Normal"/>
               <w:jc w:val="center"/>
               <w:rPr>
                 <w:rFonts w:ascii="Times New Roman" w:hAnsi="Times New Roman" w:eastAsia="Times New Roman" w:cs="Times New Roman"/>
@@ -1465,16 +1638,21 @@
           <w:tcPr>
             <w:tcW w:w="4675" w:type="dxa"/>
             <w:tcBorders>
-              <w:top w:val="single" w:sz="4" w:space="0" w:color="000000"/>
-              <w:left w:val="single" w:sz="4" w:space="0" w:color="000000"/>
-              <w:bottom w:val="single" w:sz="4" w:space="0" w:color="000000"/>
-              <w:right w:val="single" w:sz="4" w:space="0" w:color="000000"/>
-            </w:tcBorders>
-            <w:shd w:fill="auto" w:val="clear"/>
-          </w:tcPr>
-          <w:p>
-            <w:pPr>
-              <w:pStyle w:val="Normal1"/>
+              <w:top w:val="single" w:sz="4" w:space="0" w:color="000001"/>
+              <w:left w:val="single" w:sz="4" w:space="0" w:color="000001"/>
+              <w:bottom w:val="single" w:sz="4" w:space="0" w:color="000001"/>
+              <w:right w:val="single" w:sz="4" w:space="0" w:color="000001"/>
+              <w:insideH w:val="single" w:sz="4" w:space="0" w:color="000001"/>
+              <w:insideV w:val="single" w:sz="4" w:space="0" w:color="000001"/>
+            </w:tcBorders>
+            <w:shd w:fill="auto" w:val="clear"/>
+            <w:tcMar>
+              <w:left w:w="108" w:type="dxa"/>
+            </w:tcMar>
+          </w:tcPr>
+          <w:p>
+            <w:pPr>
+              <w:pStyle w:val="Normal"/>
               <w:jc w:val="center"/>
               <w:rPr>
                 <w:rFonts w:ascii="Times New Roman" w:hAnsi="Times New Roman" w:eastAsia="Times New Roman" w:cs="Times New Roman"/>
@@ -1496,16 +1674,21 @@
           <w:tcPr>
             <w:tcW w:w="4674" w:type="dxa"/>
             <w:tcBorders>
-              <w:top w:val="single" w:sz="4" w:space="0" w:color="000000"/>
-              <w:left w:val="single" w:sz="4" w:space="0" w:color="000000"/>
-              <w:bottom w:val="single" w:sz="4" w:space="0" w:color="000000"/>
-              <w:right w:val="single" w:sz="4" w:space="0" w:color="000000"/>
-            </w:tcBorders>
-            <w:shd w:fill="auto" w:val="clear"/>
-          </w:tcPr>
-          <w:p>
-            <w:pPr>
-              <w:pStyle w:val="Normal1"/>
+              <w:top w:val="single" w:sz="4" w:space="0" w:color="000001"/>
+              <w:left w:val="single" w:sz="4" w:space="0" w:color="000001"/>
+              <w:bottom w:val="single" w:sz="4" w:space="0" w:color="000001"/>
+              <w:right w:val="single" w:sz="4" w:space="0" w:color="000001"/>
+              <w:insideH w:val="single" w:sz="4" w:space="0" w:color="000001"/>
+              <w:insideV w:val="single" w:sz="4" w:space="0" w:color="000001"/>
+            </w:tcBorders>
+            <w:shd w:fill="auto" w:val="clear"/>
+            <w:tcMar>
+              <w:left w:w="108" w:type="dxa"/>
+            </w:tcMar>
+          </w:tcPr>
+          <w:p>
+            <w:pPr>
+              <w:pStyle w:val="Normal"/>
               <w:jc w:val="center"/>
               <w:rPr>
                 <w:rFonts w:ascii="Times New Roman" w:hAnsi="Times New Roman" w:eastAsia="Times New Roman" w:cs="Times New Roman"/>
@@ -1530,16 +1713,21 @@
           <w:tcPr>
             <w:tcW w:w="4675" w:type="dxa"/>
             <w:tcBorders>
-              <w:top w:val="single" w:sz="4" w:space="0" w:color="000000"/>
-              <w:left w:val="single" w:sz="4" w:space="0" w:color="000000"/>
-              <w:bottom w:val="single" w:sz="4" w:space="0" w:color="000000"/>
-              <w:right w:val="single" w:sz="4" w:space="0" w:color="000000"/>
-            </w:tcBorders>
-            <w:shd w:fill="auto" w:val="clear"/>
-          </w:tcPr>
-          <w:p>
-            <w:pPr>
-              <w:pStyle w:val="Normal1"/>
+              <w:top w:val="single" w:sz="4" w:space="0" w:color="000001"/>
+              <w:left w:val="single" w:sz="4" w:space="0" w:color="000001"/>
+              <w:bottom w:val="single" w:sz="4" w:space="0" w:color="000001"/>
+              <w:right w:val="single" w:sz="4" w:space="0" w:color="000001"/>
+              <w:insideH w:val="single" w:sz="4" w:space="0" w:color="000001"/>
+              <w:insideV w:val="single" w:sz="4" w:space="0" w:color="000001"/>
+            </w:tcBorders>
+            <w:shd w:fill="auto" w:val="clear"/>
+            <w:tcMar>
+              <w:left w:w="108" w:type="dxa"/>
+            </w:tcMar>
+          </w:tcPr>
+          <w:p>
+            <w:pPr>
+              <w:pStyle w:val="Normal"/>
               <w:jc w:val="center"/>
               <w:rPr>
                 <w:rFonts w:ascii="Times New Roman" w:hAnsi="Times New Roman" w:eastAsia="Times New Roman" w:cs="Times New Roman"/>
@@ -1561,16 +1749,21 @@
           <w:tcPr>
             <w:tcW w:w="4674" w:type="dxa"/>
             <w:tcBorders>
-              <w:top w:val="single" w:sz="4" w:space="0" w:color="000000"/>
-              <w:left w:val="single" w:sz="4" w:space="0" w:color="000000"/>
-              <w:bottom w:val="single" w:sz="4" w:space="0" w:color="000000"/>
-              <w:right w:val="single" w:sz="4" w:space="0" w:color="000000"/>
-            </w:tcBorders>
-            <w:shd w:fill="auto" w:val="clear"/>
-          </w:tcPr>
-          <w:p>
-            <w:pPr>
-              <w:pStyle w:val="Normal1"/>
+              <w:top w:val="single" w:sz="4" w:space="0" w:color="000001"/>
+              <w:left w:val="single" w:sz="4" w:space="0" w:color="000001"/>
+              <w:bottom w:val="single" w:sz="4" w:space="0" w:color="000001"/>
+              <w:right w:val="single" w:sz="4" w:space="0" w:color="000001"/>
+              <w:insideH w:val="single" w:sz="4" w:space="0" w:color="000001"/>
+              <w:insideV w:val="single" w:sz="4" w:space="0" w:color="000001"/>
+            </w:tcBorders>
+            <w:shd w:fill="auto" w:val="clear"/>
+            <w:tcMar>
+              <w:left w:w="108" w:type="dxa"/>
+            </w:tcMar>
+          </w:tcPr>
+          <w:p>
+            <w:pPr>
+              <w:pStyle w:val="Normal"/>
               <w:jc w:val="center"/>
               <w:rPr>
                 <w:rFonts w:ascii="Times New Roman" w:hAnsi="Times New Roman" w:eastAsia="Times New Roman" w:cs="Times New Roman"/>
@@ -1595,16 +1788,21 @@
           <w:tcPr>
             <w:tcW w:w="4675" w:type="dxa"/>
             <w:tcBorders>
-              <w:top w:val="single" w:sz="4" w:space="0" w:color="000000"/>
-              <w:left w:val="single" w:sz="4" w:space="0" w:color="000000"/>
-              <w:bottom w:val="single" w:sz="4" w:space="0" w:color="000000"/>
-              <w:right w:val="single" w:sz="4" w:space="0" w:color="000000"/>
-            </w:tcBorders>
-            <w:shd w:fill="auto" w:val="clear"/>
-          </w:tcPr>
-          <w:p>
-            <w:pPr>
-              <w:pStyle w:val="Normal1"/>
+              <w:top w:val="single" w:sz="4" w:space="0" w:color="000001"/>
+              <w:left w:val="single" w:sz="4" w:space="0" w:color="000001"/>
+              <w:bottom w:val="single" w:sz="4" w:space="0" w:color="000001"/>
+              <w:right w:val="single" w:sz="4" w:space="0" w:color="000001"/>
+              <w:insideH w:val="single" w:sz="4" w:space="0" w:color="000001"/>
+              <w:insideV w:val="single" w:sz="4" w:space="0" w:color="000001"/>
+            </w:tcBorders>
+            <w:shd w:fill="auto" w:val="clear"/>
+            <w:tcMar>
+              <w:left w:w="108" w:type="dxa"/>
+            </w:tcMar>
+          </w:tcPr>
+          <w:p>
+            <w:pPr>
+              <w:pStyle w:val="Normal"/>
               <w:jc w:val="center"/>
               <w:rPr>
                 <w:rFonts w:ascii="Times New Roman" w:hAnsi="Times New Roman" w:eastAsia="Times New Roman" w:cs="Times New Roman"/>
@@ -1626,16 +1824,21 @@
           <w:tcPr>
             <w:tcW w:w="4674" w:type="dxa"/>
             <w:tcBorders>
-              <w:top w:val="single" w:sz="4" w:space="0" w:color="000000"/>
-              <w:left w:val="single" w:sz="4" w:space="0" w:color="000000"/>
-              <w:bottom w:val="single" w:sz="4" w:space="0" w:color="000000"/>
-              <w:right w:val="single" w:sz="4" w:space="0" w:color="000000"/>
-            </w:tcBorders>
-            <w:shd w:fill="auto" w:val="clear"/>
-          </w:tcPr>
-          <w:p>
-            <w:pPr>
-              <w:pStyle w:val="Normal1"/>
+              <w:top w:val="single" w:sz="4" w:space="0" w:color="000001"/>
+              <w:left w:val="single" w:sz="4" w:space="0" w:color="000001"/>
+              <w:bottom w:val="single" w:sz="4" w:space="0" w:color="000001"/>
+              <w:right w:val="single" w:sz="4" w:space="0" w:color="000001"/>
+              <w:insideH w:val="single" w:sz="4" w:space="0" w:color="000001"/>
+              <w:insideV w:val="single" w:sz="4" w:space="0" w:color="000001"/>
+            </w:tcBorders>
+            <w:shd w:fill="auto" w:val="clear"/>
+            <w:tcMar>
+              <w:left w:w="108" w:type="dxa"/>
+            </w:tcMar>
+          </w:tcPr>
+          <w:p>
+            <w:pPr>
+              <w:pStyle w:val="Normal"/>
               <w:jc w:val="center"/>
               <w:rPr>
                 <w:rFonts w:ascii="Times New Roman" w:hAnsi="Times New Roman" w:eastAsia="Times New Roman" w:cs="Times New Roman"/>
@@ -1660,16 +1863,21 @@
           <w:tcPr>
             <w:tcW w:w="4675" w:type="dxa"/>
             <w:tcBorders>
-              <w:top w:val="single" w:sz="4" w:space="0" w:color="000000"/>
-              <w:left w:val="single" w:sz="4" w:space="0" w:color="000000"/>
-              <w:bottom w:val="single" w:sz="4" w:space="0" w:color="000000"/>
-              <w:right w:val="single" w:sz="4" w:space="0" w:color="000000"/>
-            </w:tcBorders>
-            <w:shd w:fill="auto" w:val="clear"/>
-          </w:tcPr>
-          <w:p>
-            <w:pPr>
-              <w:pStyle w:val="Normal1"/>
+              <w:top w:val="single" w:sz="4" w:space="0" w:color="000001"/>
+              <w:left w:val="single" w:sz="4" w:space="0" w:color="000001"/>
+              <w:bottom w:val="single" w:sz="4" w:space="0" w:color="000001"/>
+              <w:right w:val="single" w:sz="4" w:space="0" w:color="000001"/>
+              <w:insideH w:val="single" w:sz="4" w:space="0" w:color="000001"/>
+              <w:insideV w:val="single" w:sz="4" w:space="0" w:color="000001"/>
+            </w:tcBorders>
+            <w:shd w:fill="auto" w:val="clear"/>
+            <w:tcMar>
+              <w:left w:w="108" w:type="dxa"/>
+            </w:tcMar>
+          </w:tcPr>
+          <w:p>
+            <w:pPr>
+              <w:pStyle w:val="Normal"/>
               <w:jc w:val="center"/>
               <w:rPr>
                 <w:rFonts w:ascii="Times New Roman" w:hAnsi="Times New Roman" w:eastAsia="Times New Roman" w:cs="Times New Roman"/>
@@ -1691,16 +1899,21 @@
           <w:tcPr>
             <w:tcW w:w="4674" w:type="dxa"/>
             <w:tcBorders>
-              <w:top w:val="single" w:sz="4" w:space="0" w:color="000000"/>
-              <w:left w:val="single" w:sz="4" w:space="0" w:color="000000"/>
-              <w:bottom w:val="single" w:sz="4" w:space="0" w:color="000000"/>
-              <w:right w:val="single" w:sz="4" w:space="0" w:color="000000"/>
-            </w:tcBorders>
-            <w:shd w:fill="auto" w:val="clear"/>
-          </w:tcPr>
-          <w:p>
-            <w:pPr>
-              <w:pStyle w:val="Normal1"/>
+              <w:top w:val="single" w:sz="4" w:space="0" w:color="000001"/>
+              <w:left w:val="single" w:sz="4" w:space="0" w:color="000001"/>
+              <w:bottom w:val="single" w:sz="4" w:space="0" w:color="000001"/>
+              <w:right w:val="single" w:sz="4" w:space="0" w:color="000001"/>
+              <w:insideH w:val="single" w:sz="4" w:space="0" w:color="000001"/>
+              <w:insideV w:val="single" w:sz="4" w:space="0" w:color="000001"/>
+            </w:tcBorders>
+            <w:shd w:fill="auto" w:val="clear"/>
+            <w:tcMar>
+              <w:left w:w="108" w:type="dxa"/>
+            </w:tcMar>
+          </w:tcPr>
+          <w:p>
+            <w:pPr>
+              <w:pStyle w:val="Normal"/>
               <w:jc w:val="center"/>
               <w:rPr>
                 <w:rFonts w:ascii="Times New Roman" w:hAnsi="Times New Roman" w:eastAsia="Times New Roman" w:cs="Times New Roman"/>
@@ -1725,16 +1938,21 @@
           <w:tcPr>
             <w:tcW w:w="4675" w:type="dxa"/>
             <w:tcBorders>
-              <w:top w:val="single" w:sz="4" w:space="0" w:color="000000"/>
-              <w:left w:val="single" w:sz="4" w:space="0" w:color="000000"/>
-              <w:bottom w:val="single" w:sz="4" w:space="0" w:color="000000"/>
-              <w:right w:val="single" w:sz="4" w:space="0" w:color="000000"/>
-            </w:tcBorders>
-            <w:shd w:fill="auto" w:val="clear"/>
-          </w:tcPr>
-          <w:p>
-            <w:pPr>
-              <w:pStyle w:val="Normal1"/>
+              <w:top w:val="single" w:sz="4" w:space="0" w:color="000001"/>
+              <w:left w:val="single" w:sz="4" w:space="0" w:color="000001"/>
+              <w:bottom w:val="single" w:sz="4" w:space="0" w:color="000001"/>
+              <w:right w:val="single" w:sz="4" w:space="0" w:color="000001"/>
+              <w:insideH w:val="single" w:sz="4" w:space="0" w:color="000001"/>
+              <w:insideV w:val="single" w:sz="4" w:space="0" w:color="000001"/>
+            </w:tcBorders>
+            <w:shd w:fill="auto" w:val="clear"/>
+            <w:tcMar>
+              <w:left w:w="108" w:type="dxa"/>
+            </w:tcMar>
+          </w:tcPr>
+          <w:p>
+            <w:pPr>
+              <w:pStyle w:val="Normal"/>
               <w:jc w:val="center"/>
               <w:rPr>
                 <w:rFonts w:ascii="Times New Roman" w:hAnsi="Times New Roman" w:eastAsia="Times New Roman" w:cs="Times New Roman"/>
@@ -1756,16 +1974,21 @@
           <w:tcPr>
             <w:tcW w:w="4674" w:type="dxa"/>
             <w:tcBorders>
-              <w:top w:val="single" w:sz="4" w:space="0" w:color="000000"/>
-              <w:left w:val="single" w:sz="4" w:space="0" w:color="000000"/>
-              <w:bottom w:val="single" w:sz="4" w:space="0" w:color="000000"/>
-              <w:right w:val="single" w:sz="4" w:space="0" w:color="000000"/>
-            </w:tcBorders>
-            <w:shd w:fill="auto" w:val="clear"/>
-          </w:tcPr>
-          <w:p>
-            <w:pPr>
-              <w:pStyle w:val="Normal1"/>
+              <w:top w:val="single" w:sz="4" w:space="0" w:color="000001"/>
+              <w:left w:val="single" w:sz="4" w:space="0" w:color="000001"/>
+              <w:bottom w:val="single" w:sz="4" w:space="0" w:color="000001"/>
+              <w:right w:val="single" w:sz="4" w:space="0" w:color="000001"/>
+              <w:insideH w:val="single" w:sz="4" w:space="0" w:color="000001"/>
+              <w:insideV w:val="single" w:sz="4" w:space="0" w:color="000001"/>
+            </w:tcBorders>
+            <w:shd w:fill="auto" w:val="clear"/>
+            <w:tcMar>
+              <w:left w:w="108" w:type="dxa"/>
+            </w:tcMar>
+          </w:tcPr>
+          <w:p>
+            <w:pPr>
+              <w:pStyle w:val="Normal"/>
               <w:jc w:val="center"/>
               <w:rPr>
                 <w:rFonts w:ascii="Times New Roman" w:hAnsi="Times New Roman" w:eastAsia="Times New Roman" w:cs="Times New Roman"/>
@@ -1790,16 +2013,21 @@
           <w:tcPr>
             <w:tcW w:w="4675" w:type="dxa"/>
             <w:tcBorders>
-              <w:top w:val="single" w:sz="4" w:space="0" w:color="000000"/>
-              <w:left w:val="single" w:sz="4" w:space="0" w:color="000000"/>
-              <w:bottom w:val="single" w:sz="4" w:space="0" w:color="000000"/>
-              <w:right w:val="single" w:sz="4" w:space="0" w:color="000000"/>
-            </w:tcBorders>
-            <w:shd w:fill="auto" w:val="clear"/>
-          </w:tcPr>
-          <w:p>
-            <w:pPr>
-              <w:pStyle w:val="Normal1"/>
+              <w:top w:val="single" w:sz="4" w:space="0" w:color="000001"/>
+              <w:left w:val="single" w:sz="4" w:space="0" w:color="000001"/>
+              <w:bottom w:val="single" w:sz="4" w:space="0" w:color="000001"/>
+              <w:right w:val="single" w:sz="4" w:space="0" w:color="000001"/>
+              <w:insideH w:val="single" w:sz="4" w:space="0" w:color="000001"/>
+              <w:insideV w:val="single" w:sz="4" w:space="0" w:color="000001"/>
+            </w:tcBorders>
+            <w:shd w:fill="auto" w:val="clear"/>
+            <w:tcMar>
+              <w:left w:w="108" w:type="dxa"/>
+            </w:tcMar>
+          </w:tcPr>
+          <w:p>
+            <w:pPr>
+              <w:pStyle w:val="Normal"/>
               <w:jc w:val="center"/>
               <w:rPr>
                 <w:rFonts w:ascii="Times New Roman" w:hAnsi="Times New Roman" w:eastAsia="Times New Roman" w:cs="Times New Roman"/>
@@ -1821,16 +2049,21 @@
           <w:tcPr>
             <w:tcW w:w="4674" w:type="dxa"/>
             <w:tcBorders>
-              <w:top w:val="single" w:sz="4" w:space="0" w:color="000000"/>
-              <w:left w:val="single" w:sz="4" w:space="0" w:color="000000"/>
-              <w:bottom w:val="single" w:sz="4" w:space="0" w:color="000000"/>
-              <w:right w:val="single" w:sz="4" w:space="0" w:color="000000"/>
-            </w:tcBorders>
-            <w:shd w:fill="auto" w:val="clear"/>
-          </w:tcPr>
-          <w:p>
-            <w:pPr>
-              <w:pStyle w:val="Normal1"/>
+              <w:top w:val="single" w:sz="4" w:space="0" w:color="000001"/>
+              <w:left w:val="single" w:sz="4" w:space="0" w:color="000001"/>
+              <w:bottom w:val="single" w:sz="4" w:space="0" w:color="000001"/>
+              <w:right w:val="single" w:sz="4" w:space="0" w:color="000001"/>
+              <w:insideH w:val="single" w:sz="4" w:space="0" w:color="000001"/>
+              <w:insideV w:val="single" w:sz="4" w:space="0" w:color="000001"/>
+            </w:tcBorders>
+            <w:shd w:fill="auto" w:val="clear"/>
+            <w:tcMar>
+              <w:left w:w="108" w:type="dxa"/>
+            </w:tcMar>
+          </w:tcPr>
+          <w:p>
+            <w:pPr>
+              <w:pStyle w:val="Normal"/>
               <w:jc w:val="center"/>
               <w:rPr>
                 <w:rFonts w:ascii="Times New Roman" w:hAnsi="Times New Roman" w:eastAsia="Times New Roman" w:cs="Times New Roman"/>
@@ -1855,16 +2088,21 @@
           <w:tcPr>
             <w:tcW w:w="4675" w:type="dxa"/>
             <w:tcBorders>
-              <w:top w:val="single" w:sz="4" w:space="0" w:color="000000"/>
-              <w:left w:val="single" w:sz="4" w:space="0" w:color="000000"/>
-              <w:bottom w:val="single" w:sz="4" w:space="0" w:color="000000"/>
-              <w:right w:val="single" w:sz="4" w:space="0" w:color="000000"/>
-            </w:tcBorders>
-            <w:shd w:fill="auto" w:val="clear"/>
-          </w:tcPr>
-          <w:p>
-            <w:pPr>
-              <w:pStyle w:val="Normal1"/>
+              <w:top w:val="single" w:sz="4" w:space="0" w:color="000001"/>
+              <w:left w:val="single" w:sz="4" w:space="0" w:color="000001"/>
+              <w:bottom w:val="single" w:sz="4" w:space="0" w:color="000001"/>
+              <w:right w:val="single" w:sz="4" w:space="0" w:color="000001"/>
+              <w:insideH w:val="single" w:sz="4" w:space="0" w:color="000001"/>
+              <w:insideV w:val="single" w:sz="4" w:space="0" w:color="000001"/>
+            </w:tcBorders>
+            <w:shd w:fill="auto" w:val="clear"/>
+            <w:tcMar>
+              <w:left w:w="108" w:type="dxa"/>
+            </w:tcMar>
+          </w:tcPr>
+          <w:p>
+            <w:pPr>
+              <w:pStyle w:val="Normal"/>
               <w:jc w:val="center"/>
               <w:rPr>
                 <w:rFonts w:ascii="Times New Roman" w:hAnsi="Times New Roman" w:eastAsia="Times New Roman" w:cs="Times New Roman"/>
@@ -1886,16 +2124,21 @@
           <w:tcPr>
             <w:tcW w:w="4674" w:type="dxa"/>
             <w:tcBorders>
-              <w:top w:val="single" w:sz="4" w:space="0" w:color="000000"/>
-              <w:left w:val="single" w:sz="4" w:space="0" w:color="000000"/>
-              <w:bottom w:val="single" w:sz="4" w:space="0" w:color="000000"/>
-              <w:right w:val="single" w:sz="4" w:space="0" w:color="000000"/>
-            </w:tcBorders>
-            <w:shd w:fill="auto" w:val="clear"/>
-          </w:tcPr>
-          <w:p>
-            <w:pPr>
-              <w:pStyle w:val="Normal1"/>
+              <w:top w:val="single" w:sz="4" w:space="0" w:color="000001"/>
+              <w:left w:val="single" w:sz="4" w:space="0" w:color="000001"/>
+              <w:bottom w:val="single" w:sz="4" w:space="0" w:color="000001"/>
+              <w:right w:val="single" w:sz="4" w:space="0" w:color="000001"/>
+              <w:insideH w:val="single" w:sz="4" w:space="0" w:color="000001"/>
+              <w:insideV w:val="single" w:sz="4" w:space="0" w:color="000001"/>
+            </w:tcBorders>
+            <w:shd w:fill="auto" w:val="clear"/>
+            <w:tcMar>
+              <w:left w:w="108" w:type="dxa"/>
+            </w:tcMar>
+          </w:tcPr>
+          <w:p>
+            <w:pPr>
+              <w:pStyle w:val="Normal"/>
               <w:jc w:val="center"/>
               <w:rPr>
                 <w:rFonts w:ascii="Times New Roman" w:hAnsi="Times New Roman" w:eastAsia="Times New Roman" w:cs="Times New Roman"/>
@@ -1920,16 +2163,21 @@
           <w:tcPr>
             <w:tcW w:w="4675" w:type="dxa"/>
             <w:tcBorders>
-              <w:top w:val="single" w:sz="4" w:space="0" w:color="000000"/>
-              <w:left w:val="single" w:sz="4" w:space="0" w:color="000000"/>
-              <w:bottom w:val="single" w:sz="4" w:space="0" w:color="000000"/>
-              <w:right w:val="single" w:sz="4" w:space="0" w:color="000000"/>
-            </w:tcBorders>
-            <w:shd w:fill="auto" w:val="clear"/>
-          </w:tcPr>
-          <w:p>
-            <w:pPr>
-              <w:pStyle w:val="Normal1"/>
+              <w:top w:val="single" w:sz="4" w:space="0" w:color="000001"/>
+              <w:left w:val="single" w:sz="4" w:space="0" w:color="000001"/>
+              <w:bottom w:val="single" w:sz="4" w:space="0" w:color="000001"/>
+              <w:right w:val="single" w:sz="4" w:space="0" w:color="000001"/>
+              <w:insideH w:val="single" w:sz="4" w:space="0" w:color="000001"/>
+              <w:insideV w:val="single" w:sz="4" w:space="0" w:color="000001"/>
+            </w:tcBorders>
+            <w:shd w:fill="auto" w:val="clear"/>
+            <w:tcMar>
+              <w:left w:w="108" w:type="dxa"/>
+            </w:tcMar>
+          </w:tcPr>
+          <w:p>
+            <w:pPr>
+              <w:pStyle w:val="Normal"/>
               <w:jc w:val="center"/>
               <w:rPr>
                 <w:rFonts w:ascii="Times New Roman" w:hAnsi="Times New Roman" w:eastAsia="Times New Roman" w:cs="Times New Roman"/>
@@ -1951,16 +2199,21 @@
           <w:tcPr>
             <w:tcW w:w="4674" w:type="dxa"/>
             <w:tcBorders>
-              <w:top w:val="single" w:sz="4" w:space="0" w:color="000000"/>
-              <w:left w:val="single" w:sz="4" w:space="0" w:color="000000"/>
-              <w:bottom w:val="single" w:sz="4" w:space="0" w:color="000000"/>
-              <w:right w:val="single" w:sz="4" w:space="0" w:color="000000"/>
-            </w:tcBorders>
-            <w:shd w:fill="auto" w:val="clear"/>
-          </w:tcPr>
-          <w:p>
-            <w:pPr>
-              <w:pStyle w:val="Normal1"/>
+              <w:top w:val="single" w:sz="4" w:space="0" w:color="000001"/>
+              <w:left w:val="single" w:sz="4" w:space="0" w:color="000001"/>
+              <w:bottom w:val="single" w:sz="4" w:space="0" w:color="000001"/>
+              <w:right w:val="single" w:sz="4" w:space="0" w:color="000001"/>
+              <w:insideH w:val="single" w:sz="4" w:space="0" w:color="000001"/>
+              <w:insideV w:val="single" w:sz="4" w:space="0" w:color="000001"/>
+            </w:tcBorders>
+            <w:shd w:fill="auto" w:val="clear"/>
+            <w:tcMar>
+              <w:left w:w="108" w:type="dxa"/>
+            </w:tcMar>
+          </w:tcPr>
+          <w:p>
+            <w:pPr>
+              <w:pStyle w:val="Normal"/>
               <w:jc w:val="center"/>
               <w:rPr>
                 <w:rFonts w:ascii="Times New Roman" w:hAnsi="Times New Roman" w:eastAsia="Times New Roman" w:cs="Times New Roman"/>
@@ -1982,41 +2235,41 @@
     </w:tbl>
     <w:p>
       <w:pPr>
-        <w:pStyle w:val="Normal1"/>
-        <w:rPr>
-          <w:rFonts w:ascii="Times New Roman" w:hAnsi="Times New Roman" w:eastAsia="Times New Roman" w:cs="Times New Roman"/>
-          <w:sz w:val="24"/>
-          <w:szCs w:val="24"/>
-        </w:rPr>
-      </w:pPr>
-      <w:r>
-        <w:rPr>
-          <w:rFonts w:eastAsia="Times New Roman" w:cs="Times New Roman" w:ascii="Times New Roman" w:hAnsi="Times New Roman"/>
-          <w:sz w:val="24"/>
-          <w:szCs w:val="24"/>
-        </w:rPr>
-      </w:r>
-    </w:p>
-    <w:p>
-      <w:pPr>
-        <w:pStyle w:val="Normal1"/>
-        <w:rPr>
-          <w:rFonts w:ascii="Times New Roman" w:hAnsi="Times New Roman" w:eastAsia="Times New Roman" w:cs="Times New Roman"/>
-          <w:sz w:val="24"/>
-          <w:szCs w:val="24"/>
-        </w:rPr>
-      </w:pPr>
-      <w:r>
-        <w:rPr>
-          <w:rFonts w:eastAsia="Times New Roman" w:cs="Times New Roman" w:ascii="Times New Roman" w:hAnsi="Times New Roman"/>
-          <w:sz w:val="24"/>
-          <w:szCs w:val="24"/>
-        </w:rPr>
-      </w:r>
-    </w:p>
-    <w:p>
-      <w:pPr>
-        <w:pStyle w:val="Normal1"/>
+        <w:pStyle w:val="Normal"/>
+        <w:rPr>
+          <w:rFonts w:ascii="Times New Roman" w:hAnsi="Times New Roman" w:eastAsia="Times New Roman" w:cs="Times New Roman"/>
+          <w:sz w:val="24"/>
+          <w:szCs w:val="24"/>
+        </w:rPr>
+      </w:pPr>
+      <w:r>
+        <w:rPr>
+          <w:rFonts w:eastAsia="Times New Roman" w:cs="Times New Roman" w:ascii="Times New Roman" w:hAnsi="Times New Roman"/>
+          <w:sz w:val="24"/>
+          <w:szCs w:val="24"/>
+        </w:rPr>
+      </w:r>
+    </w:p>
+    <w:p>
+      <w:pPr>
+        <w:pStyle w:val="Normal"/>
+        <w:rPr>
+          <w:rFonts w:ascii="Times New Roman" w:hAnsi="Times New Roman" w:eastAsia="Times New Roman" w:cs="Times New Roman"/>
+          <w:sz w:val="24"/>
+          <w:szCs w:val="24"/>
+        </w:rPr>
+      </w:pPr>
+      <w:r>
+        <w:rPr>
+          <w:rFonts w:eastAsia="Times New Roman" w:cs="Times New Roman" w:ascii="Times New Roman" w:hAnsi="Times New Roman"/>
+          <w:sz w:val="24"/>
+          <w:szCs w:val="24"/>
+        </w:rPr>
+      </w:r>
+    </w:p>
+    <w:p>
+      <w:pPr>
+        <w:pStyle w:val="Normal"/>
         <w:rPr>
           <w:rFonts w:ascii="Times New Roman" w:hAnsi="Times New Roman" w:eastAsia="Times New Roman" w:cs="Times New Roman"/>
           <w:b/>
@@ -2037,7 +2290,7 @@
     </w:p>
     <w:p>
       <w:pPr>
-        <w:pStyle w:val="Normal1"/>
+        <w:pStyle w:val="Normal"/>
         <w:rPr>
           <w:rFonts w:ascii="Times New Roman" w:hAnsi="Times New Roman" w:eastAsia="Times New Roman" w:cs="Times New Roman"/>
           <w:sz w:val="24"/>
@@ -2055,44 +2308,44 @@
     </w:p>
     <w:p>
       <w:pPr>
-        <w:pStyle w:val="Normal1"/>
-        <w:rPr>
-          <w:rFonts w:ascii="Times New Roman" w:hAnsi="Times New Roman" w:eastAsia="Times New Roman" w:cs="Times New Roman"/>
-          <w:sz w:val="24"/>
-          <w:szCs w:val="24"/>
-        </w:rPr>
-      </w:pPr>
-      <w:r>
-        <w:rPr>
-          <w:rFonts w:eastAsia="Times New Roman" w:cs="Times New Roman" w:ascii="Times New Roman" w:hAnsi="Times New Roman"/>
-          <w:sz w:val="24"/>
-          <w:szCs w:val="24"/>
-        </w:rPr>
-      </w:r>
-    </w:p>
-    <w:p>
-      <w:pPr>
-        <w:pStyle w:val="Normal1"/>
-        <w:rPr>
-          <w:rFonts w:ascii="Times New Roman" w:hAnsi="Times New Roman" w:eastAsia="Times New Roman" w:cs="Times New Roman"/>
-          <w:b/>
-          <w:b/>
-          <w:sz w:val="24"/>
-          <w:szCs w:val="24"/>
-        </w:rPr>
-      </w:pPr>
-      <w:r>
-        <w:rPr>
-          <w:rFonts w:eastAsia="Times New Roman" w:cs="Times New Roman" w:ascii="Times New Roman" w:hAnsi="Times New Roman"/>
-          <w:b/>
-          <w:sz w:val="24"/>
-          <w:szCs w:val="24"/>
-        </w:rPr>
-      </w:r>
-    </w:p>
-    <w:p>
-      <w:pPr>
-        <w:pStyle w:val="Normal1"/>
+        <w:pStyle w:val="Normal"/>
+        <w:rPr>
+          <w:rFonts w:ascii="Times New Roman" w:hAnsi="Times New Roman" w:eastAsia="Times New Roman" w:cs="Times New Roman"/>
+          <w:sz w:val="24"/>
+          <w:szCs w:val="24"/>
+        </w:rPr>
+      </w:pPr>
+      <w:r>
+        <w:rPr>
+          <w:rFonts w:eastAsia="Times New Roman" w:cs="Times New Roman" w:ascii="Times New Roman" w:hAnsi="Times New Roman"/>
+          <w:sz w:val="24"/>
+          <w:szCs w:val="24"/>
+        </w:rPr>
+      </w:r>
+    </w:p>
+    <w:p>
+      <w:pPr>
+        <w:pStyle w:val="Normal"/>
+        <w:rPr>
+          <w:rFonts w:ascii="Times New Roman" w:hAnsi="Times New Roman" w:eastAsia="Times New Roman" w:cs="Times New Roman"/>
+          <w:b/>
+          <w:b/>
+          <w:sz w:val="24"/>
+          <w:szCs w:val="24"/>
+        </w:rPr>
+      </w:pPr>
+      <w:r>
+        <w:rPr>
+          <w:rFonts w:eastAsia="Times New Roman" w:cs="Times New Roman" w:ascii="Times New Roman" w:hAnsi="Times New Roman"/>
+          <w:b/>
+          <w:sz w:val="24"/>
+          <w:szCs w:val="24"/>
+        </w:rPr>
+      </w:r>
+    </w:p>
+    <w:p>
+      <w:pPr>
+        <w:pStyle w:val="Normal"/>
         <w:rPr>
           <w:rFonts w:ascii="Times New Roman" w:hAnsi="Times New Roman" w:eastAsia="Times New Roman" w:cs="Times New Roman"/>
           <w:b/>
@@ -2113,7 +2366,7 @@
     </w:p>
     <w:p>
       <w:pPr>
-        <w:pStyle w:val="Normal1"/>
+        <w:pStyle w:val="Normal"/>
         <w:ind w:firstLine="720"/>
         <w:rPr>
           <w:rFonts w:ascii="Times New Roman" w:hAnsi="Times New Roman" w:eastAsia="Times New Roman" w:cs="Times New Roman"/>
@@ -2132,7 +2385,7 @@
     </w:p>
     <w:p>
       <w:pPr>
-        <w:pStyle w:val="Normal1"/>
+        <w:pStyle w:val="Normal"/>
         <w:ind w:firstLine="720"/>
         <w:rPr>
           <w:rFonts w:ascii="Times New Roman" w:hAnsi="Times New Roman" w:eastAsia="Times New Roman" w:cs="Times New Roman"/>
@@ -2183,7 +2436,7 @@
     </w:p>
     <w:p>
       <w:pPr>
-        <w:pStyle w:val="Normal1"/>
+        <w:pStyle w:val="Normal"/>
         <w:ind w:firstLine="720"/>
         <w:jc w:val="center"/>
         <w:rPr>
@@ -2202,7 +2455,7 @@
     </w:p>
     <w:p>
       <w:pPr>
-        <w:pStyle w:val="Normal1"/>
+        <w:pStyle w:val="Normal"/>
         <w:ind w:firstLine="720"/>
         <w:rPr>
           <w:rFonts w:ascii="Times New Roman" w:hAnsi="Times New Roman" w:eastAsia="Times New Roman" w:cs="Times New Roman"/>
@@ -2253,7 +2506,7 @@
     </w:p>
     <w:p>
       <w:pPr>
-        <w:pStyle w:val="Normal1"/>
+        <w:pStyle w:val="Normal"/>
         <w:ind w:firstLine="720"/>
         <w:jc w:val="center"/>
         <w:rPr>
@@ -2272,7 +2525,7 @@
     </w:p>
     <w:p>
       <w:pPr>
-        <w:pStyle w:val="Normal1"/>
+        <w:pStyle w:val="Normal"/>
         <w:ind w:firstLine="720"/>
         <w:rPr>
           <w:rFonts w:ascii="Times New Roman" w:hAnsi="Times New Roman" w:eastAsia="Times New Roman" w:cs="Times New Roman"/>
@@ -2290,7 +2543,7 @@
     </w:p>
     <w:p>
       <w:pPr>
-        <w:pStyle w:val="Normal1"/>
+        <w:pStyle w:val="Normal"/>
         <w:ind w:firstLine="720"/>
         <w:rPr>
           <w:rFonts w:ascii="Times New Roman" w:hAnsi="Times New Roman" w:eastAsia="Times New Roman" w:cs="Times New Roman"/>
@@ -2308,7 +2561,7 @@
     </w:p>
     <w:p>
       <w:pPr>
-        <w:pStyle w:val="Normal1"/>
+        <w:pStyle w:val="Normal"/>
         <w:ind w:firstLine="720"/>
         <w:rPr>
           <w:rFonts w:ascii="Times New Roman" w:hAnsi="Times New Roman" w:eastAsia="Times New Roman" w:cs="Times New Roman"/>
@@ -2359,7 +2612,7 @@
     </w:p>
     <w:p>
       <w:pPr>
-        <w:pStyle w:val="Normal1"/>
+        <w:pStyle w:val="Normal"/>
         <w:ind w:firstLine="720"/>
         <w:jc w:val="center"/>
         <w:rPr>
@@ -2378,7 +2631,7 @@
     </w:p>
     <w:p>
       <w:pPr>
-        <w:pStyle w:val="Normal1"/>
+        <w:pStyle w:val="Normal"/>
         <w:ind w:firstLine="720"/>
         <w:rPr>
           <w:rFonts w:ascii="Times New Roman" w:hAnsi="Times New Roman" w:eastAsia="Times New Roman" w:cs="Times New Roman"/>
@@ -2396,7 +2649,7 @@
     </w:p>
     <w:p>
       <w:pPr>
-        <w:pStyle w:val="Normal1"/>
+        <w:pStyle w:val="Normal"/>
         <w:rPr>
           <w:rFonts w:ascii="Times New Roman" w:hAnsi="Times New Roman" w:eastAsia="Times New Roman" w:cs="Times New Roman"/>
           <w:b/>
@@ -2417,7 +2670,7 @@
     </w:p>
     <w:p>
       <w:pPr>
-        <w:pStyle w:val="Normal1"/>
+        <w:pStyle w:val="Normal"/>
         <w:rPr>
           <w:rFonts w:ascii="Times New Roman" w:hAnsi="Times New Roman" w:eastAsia="Times New Roman" w:cs="Times New Roman"/>
           <w:sz w:val="24"/>
@@ -2435,7 +2688,7 @@
     </w:p>
     <w:p>
       <w:pPr>
-        <w:pStyle w:val="Normal1"/>
+        <w:pStyle w:val="Normal"/>
         <w:rPr>
           <w:rFonts w:ascii="Times New Roman" w:hAnsi="Times New Roman" w:eastAsia="Times New Roman" w:cs="Times New Roman"/>
           <w:sz w:val="24"/>
@@ -2453,8 +2706,8 @@
     </w:p>
     <w:p>
       <w:pPr>
-        <w:pStyle w:val="Normal1"/>
-        <w:keepNext w:val="false"/>
+        <w:pStyle w:val="Normal"/>
+        <w:keepNext/>
         <w:keepLines w:val="false"/>
         <w:widowControl/>
         <w:numPr>
@@ -2481,6 +2734,7 @@
           <w:sz w:val="22"/>
           <w:sz w:val="24"/>
           <w:szCs w:val="24"/>
+          <w:highlight w:val="white"/>
           <w:u w:val="none"/>
           <w:vertAlign w:val="baseline"/>
         </w:rPr>
@@ -2500,7 +2754,7 @@
           <w:sz w:val="24"/>
           <w:szCs w:val="24"/>
           <w:u w:val="none"/>
-          <w:shd w:fill="auto" w:val="clear"/>
+          <w:shd w:fill="FFFFFF" w:val="clear"/>
           <w:vertAlign w:val="baseline"/>
         </w:rPr>
         <w:t>Zorin OS core</w:t>
@@ -2520,7 +2774,7 @@
           <w:sz w:val="24"/>
           <w:szCs w:val="24"/>
           <w:u w:val="none"/>
-          <w:shd w:fill="auto" w:val="clear"/>
+          <w:shd w:fill="FFFFFF" w:val="clear"/>
           <w:vertAlign w:val="baseline"/>
         </w:rPr>
         <w:t xml:space="preserve"> é a versão gratuita principal.</w:t>
@@ -2528,8 +2782,8 @@
     </w:p>
     <w:p>
       <w:pPr>
-        <w:pStyle w:val="Normal1"/>
-        <w:keepNext w:val="false"/>
+        <w:pStyle w:val="Normal"/>
+        <w:keepNext/>
         <w:keepLines w:val="false"/>
         <w:widowControl/>
         <w:numPr>
@@ -2556,6 +2810,7 @@
           <w:sz w:val="22"/>
           <w:sz w:val="24"/>
           <w:szCs w:val="24"/>
+          <w:highlight w:val="white"/>
           <w:u w:val="none"/>
           <w:vertAlign w:val="baseline"/>
         </w:rPr>
@@ -2575,7 +2830,7 @@
           <w:sz w:val="24"/>
           <w:szCs w:val="24"/>
           <w:u w:val="none"/>
-          <w:shd w:fill="auto" w:val="clear"/>
+          <w:shd w:fill="FFFFFF" w:val="clear"/>
           <w:vertAlign w:val="baseline"/>
         </w:rPr>
         <w:t>Zorin OS Lite</w:t>
@@ -2595,7 +2850,7 @@
           <w:sz w:val="24"/>
           <w:szCs w:val="24"/>
           <w:u w:val="none"/>
-          <w:shd w:fill="auto" w:val="clear"/>
+          <w:shd w:fill="FFFFFF" w:val="clear"/>
           <w:vertAlign w:val="baseline"/>
         </w:rPr>
         <w:t xml:space="preserve"> é a versão destinada a computadores mais antigos ou com especificações técnicas mais limitadas.</w:t>
@@ -2603,8 +2858,8 @@
     </w:p>
     <w:p>
       <w:pPr>
-        <w:pStyle w:val="Normal1"/>
-        <w:keepNext w:val="false"/>
+        <w:pStyle w:val="Normal"/>
+        <w:keepNext/>
         <w:keepLines w:val="false"/>
         <w:widowControl/>
         <w:numPr>
@@ -2631,6 +2886,7 @@
           <w:sz w:val="22"/>
           <w:sz w:val="24"/>
           <w:szCs w:val="24"/>
+          <w:highlight w:val="white"/>
           <w:u w:val="none"/>
           <w:vertAlign w:val="baseline"/>
         </w:rPr>
@@ -2650,7 +2906,7 @@
           <w:sz w:val="24"/>
           <w:szCs w:val="24"/>
           <w:u w:val="none"/>
-          <w:shd w:fill="auto" w:val="clear"/>
+          <w:shd w:fill="FFFFFF" w:val="clear"/>
           <w:vertAlign w:val="baseline"/>
         </w:rPr>
         <w:t>Zorin OS Education</w:t>
@@ -2670,7 +2926,7 @@
           <w:sz w:val="24"/>
           <w:szCs w:val="24"/>
           <w:u w:val="none"/>
-          <w:shd w:fill="auto" w:val="clear"/>
+          <w:shd w:fill="FFFFFF" w:val="clear"/>
           <w:vertAlign w:val="baseline"/>
         </w:rPr>
         <w:t xml:space="preserve"> é gratuita para estudantes e professores.</w:t>
@@ -2678,8 +2934,8 @@
     </w:p>
     <w:p>
       <w:pPr>
-        <w:pStyle w:val="Normal1"/>
-        <w:keepNext w:val="false"/>
+        <w:pStyle w:val="Normal"/>
+        <w:keepNext/>
         <w:keepLines w:val="false"/>
         <w:widowControl/>
         <w:numPr>
@@ -2706,6 +2962,7 @@
           <w:sz w:val="22"/>
           <w:sz w:val="24"/>
           <w:szCs w:val="24"/>
+          <w:highlight w:val="white"/>
           <w:u w:val="none"/>
           <w:vertAlign w:val="baseline"/>
         </w:rPr>
@@ -2725,7 +2982,7 @@
           <w:sz w:val="24"/>
           <w:szCs w:val="24"/>
           <w:u w:val="none"/>
-          <w:shd w:fill="auto" w:val="clear"/>
+          <w:shd w:fill="FFFFFF" w:val="clear"/>
           <w:vertAlign w:val="baseline"/>
         </w:rPr>
         <w:t>Zorin OS Business</w:t>
@@ -2745,7 +3002,7 @@
           <w:sz w:val="24"/>
           <w:szCs w:val="24"/>
           <w:u w:val="none"/>
-          <w:shd w:fill="auto" w:val="clear"/>
+          <w:shd w:fill="FFFFFF" w:val="clear"/>
           <w:vertAlign w:val="baseline"/>
         </w:rPr>
         <w:t xml:space="preserve"> é focada no ambiente corporativo (empresas e área governamental). E vale avisar que não é gratuita.</w:t>
@@ -2753,8 +3010,8 @@
     </w:p>
     <w:p>
       <w:pPr>
-        <w:pStyle w:val="Normal1"/>
-        <w:keepNext w:val="false"/>
+        <w:pStyle w:val="Normal"/>
+        <w:keepNext/>
         <w:keepLines w:val="false"/>
         <w:widowControl/>
         <w:numPr>
@@ -2781,6 +3038,7 @@
           <w:sz w:val="22"/>
           <w:sz w:val="24"/>
           <w:szCs w:val="24"/>
+          <w:highlight w:val="white"/>
           <w:u w:val="none"/>
           <w:vertAlign w:val="baseline"/>
         </w:rPr>
@@ -2800,7 +3058,7 @@
           <w:sz w:val="24"/>
           <w:szCs w:val="24"/>
           <w:u w:val="none"/>
-          <w:shd w:fill="auto" w:val="clear"/>
+          <w:shd w:fill="FFFFFF" w:val="clear"/>
           <w:vertAlign w:val="baseline"/>
         </w:rPr>
         <w:t>Zorin OS Ultimate</w:t>
@@ -2820,7 +3078,7 @@
           <w:sz w:val="24"/>
           <w:szCs w:val="24"/>
           <w:u w:val="none"/>
-          <w:shd w:fill="auto" w:val="clear"/>
+          <w:shd w:fill="FFFFFF" w:val="clear"/>
           <w:vertAlign w:val="baseline"/>
         </w:rPr>
         <w:t xml:space="preserve"> é a versão completa com jogos, aplicativos para negócios e produção e consumo de multimídia. Esta versão também é paga.</w:t>
@@ -2828,24 +3086,24 @@
     </w:p>
     <w:p>
       <w:pPr>
-        <w:pStyle w:val="Normal1"/>
-        <w:rPr>
-          <w:rFonts w:ascii="Times New Roman" w:hAnsi="Times New Roman" w:eastAsia="Times New Roman" w:cs="Times New Roman"/>
-          <w:sz w:val="24"/>
-          <w:szCs w:val="24"/>
-        </w:rPr>
-      </w:pPr>
-      <w:r>
-        <w:rPr>
-          <w:rFonts w:eastAsia="Times New Roman" w:cs="Times New Roman" w:ascii="Times New Roman" w:hAnsi="Times New Roman"/>
-          <w:sz w:val="24"/>
-          <w:szCs w:val="24"/>
-        </w:rPr>
-      </w:r>
-    </w:p>
-    <w:p>
-      <w:pPr>
-        <w:pStyle w:val="Normal1"/>
+        <w:pStyle w:val="Normal"/>
+        <w:rPr>
+          <w:rFonts w:ascii="Times New Roman" w:hAnsi="Times New Roman" w:eastAsia="Times New Roman" w:cs="Times New Roman"/>
+          <w:sz w:val="24"/>
+          <w:szCs w:val="24"/>
+        </w:rPr>
+      </w:pPr>
+      <w:r>
+        <w:rPr>
+          <w:rFonts w:eastAsia="Times New Roman" w:cs="Times New Roman" w:ascii="Times New Roman" w:hAnsi="Times New Roman"/>
+          <w:sz w:val="24"/>
+          <w:szCs w:val="24"/>
+        </w:rPr>
+      </w:r>
+    </w:p>
+    <w:p>
+      <w:pPr>
+        <w:pStyle w:val="Normal"/>
         <w:rPr>
           <w:rFonts w:ascii="Times New Roman" w:hAnsi="Times New Roman" w:eastAsia="Times New Roman" w:cs="Times New Roman"/>
           <w:sz w:val="24"/>
@@ -2863,78 +3121,381 @@
     </w:p>
     <w:p>
       <w:pPr>
-        <w:pStyle w:val="Normal1"/>
-        <w:rPr>
-          <w:rFonts w:ascii="Times New Roman" w:hAnsi="Times New Roman" w:eastAsia="Times New Roman" w:cs="Times New Roman"/>
-          <w:sz w:val="24"/>
-          <w:szCs w:val="24"/>
-        </w:rPr>
-      </w:pPr>
-      <w:r>
-        <w:rPr>
-          <w:rFonts w:eastAsia="Times New Roman" w:cs="Times New Roman" w:ascii="Times New Roman" w:hAnsi="Times New Roman"/>
-          <w:sz w:val="24"/>
-          <w:szCs w:val="24"/>
-        </w:rPr>
-      </w:r>
-    </w:p>
-    <w:p>
-      <w:pPr>
-        <w:pStyle w:val="Normal1"/>
-        <w:rPr>
-          <w:rFonts w:ascii="Times New Roman" w:hAnsi="Times New Roman" w:eastAsia="Times New Roman" w:cs="Times New Roman"/>
-          <w:b/>
-          <w:b/>
-          <w:sz w:val="24"/>
-          <w:szCs w:val="24"/>
-        </w:rPr>
-      </w:pPr>
-      <w:r>
-        <w:rPr>
-          <w:rFonts w:eastAsia="Times New Roman" w:cs="Times New Roman" w:ascii="Times New Roman" w:hAnsi="Times New Roman"/>
-          <w:b/>
-          <w:sz w:val="24"/>
-          <w:szCs w:val="24"/>
-        </w:rPr>
-      </w:r>
-    </w:p>
-    <w:p>
-      <w:pPr>
-        <w:pStyle w:val="Normal1"/>
-        <w:rPr>
-          <w:rFonts w:ascii="Times New Roman" w:hAnsi="Times New Roman" w:eastAsia="Times New Roman" w:cs="Times New Roman"/>
-          <w:b/>
-          <w:b/>
-          <w:sz w:val="24"/>
-          <w:szCs w:val="24"/>
-        </w:rPr>
-      </w:pPr>
-      <w:r>
-        <w:rPr>
-          <w:rFonts w:eastAsia="Times New Roman" w:cs="Times New Roman" w:ascii="Times New Roman" w:hAnsi="Times New Roman"/>
-          <w:b/>
-          <w:sz w:val="24"/>
-          <w:szCs w:val="24"/>
-        </w:rPr>
-      </w:r>
-    </w:p>
-    <w:p>
-      <w:pPr>
-        <w:pStyle w:val="Normal1"/>
-        <w:rPr>
-          <w:rFonts w:ascii="Times New Roman" w:hAnsi="Times New Roman" w:eastAsia="Times New Roman" w:cs="Times New Roman"/>
-          <w:b/>
-          <w:b/>
-          <w:sz w:val="24"/>
-          <w:szCs w:val="24"/>
-        </w:rPr>
-      </w:pPr>
-      <w:bookmarkStart w:id="0" w:name="_heading=h.gjdgxs"/>
+        <w:pStyle w:val="Normal"/>
+        <w:rPr>
+          <w:rFonts w:ascii="Times New Roman" w:hAnsi="Times New Roman" w:eastAsia="Times New Roman" w:cs="Times New Roman"/>
+          <w:sz w:val="24"/>
+          <w:szCs w:val="24"/>
+        </w:rPr>
+      </w:pPr>
+      <w:r>
+        <w:rPr>
+          <w:rFonts w:eastAsia="Times New Roman" w:cs="Times New Roman" w:ascii="Times New Roman" w:hAnsi="Times New Roman"/>
+          <w:sz w:val="24"/>
+          <w:szCs w:val="24"/>
+        </w:rPr>
+      </w:r>
+    </w:p>
+    <w:p>
+      <w:pPr>
+        <w:pStyle w:val="Normal"/>
+        <w:rPr>
+          <w:rFonts w:ascii="Times New Roman" w:hAnsi="Times New Roman" w:eastAsia="Times New Roman" w:cs="Times New Roman"/>
+          <w:b/>
+          <w:b/>
+          <w:sz w:val="24"/>
+          <w:szCs w:val="24"/>
+        </w:rPr>
+      </w:pPr>
+      <w:r>
+        <w:rPr>
+          <w:rFonts w:eastAsia="Times New Roman" w:cs="Times New Roman" w:ascii="Times New Roman" w:hAnsi="Times New Roman"/>
+          <w:b/>
+          <w:sz w:val="24"/>
+          <w:szCs w:val="24"/>
+        </w:rPr>
+      </w:r>
+    </w:p>
+    <w:p>
+      <w:pPr>
+        <w:pStyle w:val="Normal"/>
+        <w:rPr>
+          <w:rFonts w:ascii="Times New Roman" w:hAnsi="Times New Roman" w:eastAsia="Times New Roman" w:cs="Times New Roman"/>
+          <w:b/>
+          <w:b/>
+          <w:sz w:val="24"/>
+          <w:szCs w:val="24"/>
+        </w:rPr>
+      </w:pPr>
+      <w:r>
+        <w:rPr>
+          <w:rFonts w:eastAsia="Times New Roman" w:cs="Times New Roman" w:ascii="Times New Roman" w:hAnsi="Times New Roman"/>
+          <w:b/>
+          <w:sz w:val="24"/>
+          <w:szCs w:val="24"/>
+        </w:rPr>
+      </w:r>
+    </w:p>
+    <w:p>
+      <w:pPr>
+        <w:pStyle w:val="Normal"/>
+        <w:rPr>
+          <w:rFonts w:ascii="Times New Roman" w:hAnsi="Times New Roman" w:eastAsia="Times New Roman" w:cs="Times New Roman"/>
+          <w:b/>
+          <w:b/>
+          <w:sz w:val="24"/>
+          <w:szCs w:val="24"/>
+        </w:rPr>
+      </w:pPr>
+      <w:r>
+        <w:rPr>
+          <w:rFonts w:eastAsia="Times New Roman" w:cs="Times New Roman" w:ascii="Times New Roman" w:hAnsi="Times New Roman"/>
+          <w:b/>
+          <w:sz w:val="24"/>
+          <w:szCs w:val="24"/>
+        </w:rPr>
+        <w:t>Benefícios de Zorin OS</w:t>
+      </w:r>
+    </w:p>
+    <w:p>
+      <w:pPr>
+        <w:pStyle w:val="Normal"/>
+        <w:rPr>
+          <w:rFonts w:ascii="Times New Roman" w:hAnsi="Times New Roman" w:eastAsia="Times New Roman" w:cs="Times New Roman"/>
+          <w:b/>
+          <w:b/>
+          <w:sz w:val="24"/>
+          <w:szCs w:val="24"/>
+        </w:rPr>
+      </w:pPr>
+      <w:r>
+        <w:rPr>
+          <w:rFonts w:eastAsia="Times New Roman" w:cs="Times New Roman" w:ascii="Times New Roman" w:hAnsi="Times New Roman"/>
+          <w:b/>
+          <w:sz w:val="24"/>
+          <w:szCs w:val="24"/>
+        </w:rPr>
+        <w:t>1) Uma transição suave para novos usuários de Linux</w:t>
+      </w:r>
+    </w:p>
+    <w:p>
+      <w:pPr>
+        <w:pStyle w:val="Normal"/>
+        <w:rPr>
+          <w:rFonts w:ascii="Times New Roman" w:hAnsi="Times New Roman" w:eastAsia="Times New Roman" w:cs="Times New Roman"/>
+          <w:b w:val="false"/>
+          <w:b w:val="false"/>
+          <w:bCs w:val="false"/>
+          <w:sz w:val="24"/>
+          <w:szCs w:val="24"/>
+        </w:rPr>
+      </w:pPr>
+      <w:r>
+        <w:rPr>
+          <w:rFonts w:eastAsia="Times New Roman" w:cs="Times New Roman" w:ascii="Times New Roman" w:hAnsi="Times New Roman"/>
+          <w:b w:val="false"/>
+          <w:bCs w:val="false"/>
+          <w:sz w:val="24"/>
+          <w:szCs w:val="24"/>
+        </w:rPr>
+        <w:t>Muito parecido com a base do Ubuntu que o sustenta, o Zorin OS foi projetado especialmente para iniciantes no Linux. Ele tem uma interface gráfica do usuário semelhante ao Windows e muitos programas semelhantes aos encontrados no Windows.</w:t>
+      </w:r>
+    </w:p>
+    <w:p>
+      <w:pPr>
+        <w:pStyle w:val="Normal"/>
+        <w:rPr>
+          <w:rFonts w:ascii="Times New Roman" w:hAnsi="Times New Roman" w:eastAsia="Times New Roman" w:cs="Times New Roman"/>
+          <w:b w:val="false"/>
+          <w:b w:val="false"/>
+          <w:bCs w:val="false"/>
+          <w:sz w:val="24"/>
+          <w:szCs w:val="24"/>
+        </w:rPr>
+      </w:pPr>
+      <w:r>
+        <w:rPr>
+          <w:rFonts w:eastAsia="Times New Roman" w:cs="Times New Roman" w:ascii="Times New Roman" w:hAnsi="Times New Roman"/>
+          <w:b w:val="false"/>
+          <w:bCs w:val="false"/>
+          <w:sz w:val="24"/>
+          <w:szCs w:val="24"/>
+        </w:rPr>
+        <w:t>O Zorin OS também vem com software, incluindo o Wine e o PlayOnLinux, que permitem que os usuários executem muitos programas do Windows. O objetivo final da distribuição é "fornecer uma alternativa do Linux para o Windows e permitir que os usuários do Windows aproveitem todos os recursos do Linux sem complicações", segundo as próprias palavras do projeto.</w:t>
+      </w:r>
+    </w:p>
+    <w:p>
+      <w:pPr>
+        <w:pStyle w:val="Normal"/>
+        <w:rPr>
+          <w:rFonts w:ascii="Times New Roman" w:hAnsi="Times New Roman" w:eastAsia="Times New Roman" w:cs="Times New Roman"/>
+          <w:b/>
+          <w:b/>
+          <w:bCs/>
+          <w:sz w:val="24"/>
+          <w:szCs w:val="24"/>
+        </w:rPr>
+      </w:pPr>
+      <w:r>
+        <w:rPr>
+          <w:rFonts w:eastAsia="Times New Roman" w:cs="Times New Roman" w:ascii="Times New Roman" w:hAnsi="Times New Roman"/>
+          <w:b/>
+          <w:bCs/>
+          <w:sz w:val="24"/>
+          <w:szCs w:val="24"/>
+        </w:rPr>
+        <w:t>2) É rápido</w:t>
+      </w:r>
+    </w:p>
+    <w:p>
+      <w:pPr>
+        <w:pStyle w:val="Normal"/>
+        <w:rPr>
+          <w:rFonts w:ascii="Times New Roman" w:hAnsi="Times New Roman" w:eastAsia="Times New Roman" w:cs="Times New Roman"/>
+          <w:b w:val="false"/>
+          <w:b w:val="false"/>
+          <w:bCs w:val="false"/>
+          <w:sz w:val="24"/>
+          <w:szCs w:val="24"/>
+        </w:rPr>
+      </w:pPr>
+      <w:r>
+        <w:rPr>
+          <w:rFonts w:eastAsia="Times New Roman" w:cs="Times New Roman" w:ascii="Times New Roman" w:hAnsi="Times New Roman"/>
+          <w:b w:val="false"/>
+          <w:bCs w:val="false"/>
+          <w:sz w:val="24"/>
+          <w:szCs w:val="24"/>
+        </w:rPr>
+        <w:t>Quando a velocidade é essencial, o Zorin OS realmente brilha. Sua versão mais recente não é apenas mais rápida do que o Ubuntu, dizem seus fabricantes, mas chega a ser quatro vezes mais rápida que o Windows 7. Isso é bastante impressionante.</w:t>
+      </w:r>
+    </w:p>
+    <w:p>
+      <w:pPr>
+        <w:pStyle w:val="Normal"/>
+        <w:rPr>
+          <w:rFonts w:ascii="Times New Roman" w:hAnsi="Times New Roman" w:eastAsia="Times New Roman" w:cs="Times New Roman"/>
+          <w:b w:val="false"/>
+          <w:b w:val="false"/>
+          <w:bCs w:val="false"/>
+          <w:sz w:val="24"/>
+          <w:szCs w:val="24"/>
+        </w:rPr>
+      </w:pPr>
+      <w:r>
+        <w:rPr>
+          <w:rFonts w:eastAsia="Times New Roman" w:cs="Times New Roman" w:ascii="Times New Roman" w:hAnsi="Times New Roman"/>
+          <w:b w:val="false"/>
+          <w:bCs w:val="false"/>
+          <w:sz w:val="24"/>
+          <w:szCs w:val="24"/>
+        </w:rPr>
+        <w:t>Com a ajuda do Wine e PlayOnLinux, enquanto isso, o Zorin OS ainda executa muitos aplicativos do Windows mais rapidamente do que o Windows, diz o projeto. Também está disponível em mais de 55 idiomas.</w:t>
+      </w:r>
+    </w:p>
+    <w:p>
+      <w:pPr>
+        <w:pStyle w:val="Normal"/>
+        <w:rPr>
+          <w:rFonts w:ascii="Times New Roman" w:hAnsi="Times New Roman" w:eastAsia="Times New Roman" w:cs="Times New Roman"/>
+          <w:b/>
+          <w:b/>
+          <w:sz w:val="24"/>
+          <w:szCs w:val="24"/>
+        </w:rPr>
+      </w:pPr>
+      <w:r>
+        <w:rPr>
+          <w:rFonts w:eastAsia="Times New Roman" w:cs="Times New Roman" w:ascii="Times New Roman" w:hAnsi="Times New Roman"/>
+          <w:b/>
+          <w:sz w:val="24"/>
+          <w:szCs w:val="24"/>
+        </w:rPr>
+        <w:t>3) Usando recursos do Ubuntu</w:t>
+      </w:r>
+    </w:p>
+    <w:p>
+      <w:pPr>
+        <w:pStyle w:val="Normal"/>
+        <w:rPr>
+          <w:rFonts w:ascii="Times New Roman" w:hAnsi="Times New Roman" w:eastAsia="Times New Roman" w:cs="Times New Roman"/>
+          <w:b w:val="false"/>
+          <w:b w:val="false"/>
+          <w:bCs w:val="false"/>
+          <w:sz w:val="24"/>
+          <w:szCs w:val="24"/>
+        </w:rPr>
+      </w:pPr>
+      <w:r>
+        <w:rPr>
+          <w:rFonts w:eastAsia="Times New Roman" w:cs="Times New Roman" w:ascii="Times New Roman" w:hAnsi="Times New Roman"/>
+          <w:b w:val="false"/>
+          <w:bCs w:val="false"/>
+          <w:sz w:val="24"/>
+          <w:szCs w:val="24"/>
+        </w:rPr>
+        <w:t>Como o Zorin é o sistema operacional Linux baseado no Ubuntu, os usuários do sistema operacional Zorin premium edition podem recriar a aparência do desktop Unity que agora é padrão no Ubuntu. Os usuários podem esperar receber atualizações de software contínuas até 2019, pois ela é baseada no Ubuntu 14.04 LTS, o que a torna uma excelente opção de sistema operacional para empresas e implantações de larga escala.</w:t>
+      </w:r>
+    </w:p>
+    <w:p>
+      <w:pPr>
+        <w:pStyle w:val="Normal"/>
+        <w:rPr>
+          <w:rFonts w:ascii="Times New Roman" w:hAnsi="Times New Roman" w:eastAsia="Times New Roman" w:cs="Times New Roman"/>
+          <w:b/>
+          <w:b/>
+          <w:bCs/>
+          <w:sz w:val="24"/>
+          <w:szCs w:val="24"/>
+        </w:rPr>
+      </w:pPr>
+      <w:r>
+        <w:rPr>
+          <w:rFonts w:eastAsia="Times New Roman" w:cs="Times New Roman" w:ascii="Times New Roman" w:hAnsi="Times New Roman"/>
+          <w:b/>
+          <w:bCs/>
+          <w:sz w:val="24"/>
+          <w:szCs w:val="24"/>
+        </w:rPr>
+        <w:t xml:space="preserve">4) </w:t>
+      </w:r>
+      <w:bookmarkStart w:id="0" w:name="__DdeLink__217_225235236"/>
       <w:bookmarkEnd w:id="0"/>
       <w:r>
         <w:rPr>
           <w:rFonts w:eastAsia="Times New Roman" w:cs="Times New Roman" w:ascii="Times New Roman" w:hAnsi="Times New Roman"/>
           <w:b/>
+          <w:bCs/>
+          <w:sz w:val="24"/>
+          <w:szCs w:val="24"/>
+        </w:rPr>
+        <w:t>Efeitos especiais da área de trabalho</w:t>
+      </w:r>
+    </w:p>
+    <w:p>
+      <w:pPr>
+        <w:pStyle w:val="Normal"/>
+        <w:rPr>
+          <w:rFonts w:ascii="Times New Roman" w:hAnsi="Times New Roman" w:eastAsia="Times New Roman" w:cs="Times New Roman"/>
+          <w:b w:val="false"/>
+          <w:b w:val="false"/>
+          <w:bCs w:val="false"/>
+          <w:sz w:val="24"/>
+          <w:szCs w:val="24"/>
+        </w:rPr>
+      </w:pPr>
+      <w:r>
+        <w:rPr>
+          <w:rFonts w:eastAsia="Times New Roman" w:cs="Times New Roman" w:ascii="Times New Roman" w:hAnsi="Times New Roman"/>
+          <w:b w:val="false"/>
+          <w:bCs w:val="false"/>
+          <w:sz w:val="24"/>
+          <w:szCs w:val="24"/>
+        </w:rPr>
+        <w:t>Com um recurso de cubo avançado do Zorin OS, você adiciona efeitos gráficos exclusivos para melhorar a aparência da sua área de trabalho. O Zorin OS também suporta jogos casuais como Solitaire, Minesweeper, Sudoku, um jogo tipo Tetris, Mah-jongg e muito mais.</w:t>
+      </w:r>
+    </w:p>
+    <w:p>
+      <w:pPr>
+        <w:pStyle w:val="Normal"/>
+        <w:rPr>
+          <w:rFonts w:ascii="Times New Roman" w:hAnsi="Times New Roman" w:eastAsia="Times New Roman" w:cs="Times New Roman"/>
+          <w:b w:val="false"/>
+          <w:b w:val="false"/>
+          <w:bCs w:val="false"/>
+          <w:sz w:val="24"/>
+          <w:szCs w:val="24"/>
+        </w:rPr>
+      </w:pPr>
+      <w:r>
+        <w:rPr>
+          <w:rFonts w:eastAsia="Times New Roman" w:cs="Times New Roman" w:ascii="Times New Roman" w:hAnsi="Times New Roman"/>
+          <w:b w:val="false"/>
+          <w:bCs w:val="false"/>
+          <w:sz w:val="24"/>
+          <w:szCs w:val="24"/>
+        </w:rPr>
+      </w:r>
+    </w:p>
+    <w:p>
+      <w:pPr>
+        <w:pStyle w:val="Normal"/>
+        <w:rPr>
+          <w:rFonts w:ascii="Times New Roman" w:hAnsi="Times New Roman" w:eastAsia="Times New Roman" w:cs="Times New Roman"/>
+          <w:b w:val="false"/>
+          <w:b w:val="false"/>
+          <w:bCs w:val="false"/>
+          <w:sz w:val="24"/>
+          <w:szCs w:val="24"/>
+        </w:rPr>
+      </w:pPr>
+      <w:r>
+        <w:rPr>
+          <w:rFonts w:eastAsia="Times New Roman" w:cs="Times New Roman" w:ascii="Times New Roman" w:hAnsi="Times New Roman"/>
+          <w:b w:val="false"/>
+          <w:bCs w:val="false"/>
+          <w:sz w:val="24"/>
+          <w:szCs w:val="24"/>
+        </w:rPr>
+      </w:r>
+    </w:p>
+    <w:p>
+      <w:pPr>
+        <w:pStyle w:val="Normal"/>
+        <w:rPr>
+          <w:rFonts w:ascii="Times New Roman" w:hAnsi="Times New Roman" w:eastAsia="Times New Roman" w:cs="Times New Roman"/>
+          <w:b/>
+          <w:b/>
+          <w:sz w:val="24"/>
+          <w:szCs w:val="24"/>
+        </w:rPr>
+      </w:pPr>
+      <w:bookmarkStart w:id="1" w:name="_heading=h.gjdgxs"/>
+      <w:bookmarkEnd w:id="1"/>
+      <w:r>
+        <w:rPr>
+          <w:rFonts w:eastAsia="Times New Roman" w:cs="Times New Roman" w:ascii="Times New Roman" w:hAnsi="Times New Roman"/>
+          <w:b/>
           <w:sz w:val="24"/>
           <w:szCs w:val="24"/>
         </w:rPr>
@@ -2943,7 +3504,7 @@
     </w:p>
     <w:p>
       <w:pPr>
-        <w:pStyle w:val="Normal1"/>
+        <w:pStyle w:val="Normal"/>
         <w:rPr/>
       </w:pPr>
       <w:r>
@@ -2957,7 +3518,7 @@
       <w:hyperlink r:id="rId6">
         <w:r>
           <w:rPr>
-            <w:rStyle w:val="ListLabel10"/>
+            <w:rStyle w:val="LinkdaInternet"/>
             <w:rFonts w:eastAsia="Times New Roman" w:cs="Times New Roman" w:ascii="Times New Roman" w:hAnsi="Times New Roman"/>
             <w:color w:val="0000FF"/>
             <w:sz w:val="24"/>
@@ -2978,7 +3539,7 @@
       <w:hyperlink r:id="rId7">
         <w:r>
           <w:rPr>
-            <w:rStyle w:val="ListLabel10"/>
+            <w:rStyle w:val="LinkdaInternet"/>
             <w:rFonts w:eastAsia="Times New Roman" w:cs="Times New Roman" w:ascii="Times New Roman" w:hAnsi="Times New Roman"/>
             <w:color w:val="0000FF"/>
             <w:sz w:val="24"/>
@@ -2991,7 +3552,7 @@
     </w:p>
     <w:p>
       <w:pPr>
-        <w:pStyle w:val="Normal1"/>
+        <w:pStyle w:val="Normal"/>
         <w:rPr/>
       </w:pPr>
       <w:r>
@@ -3005,7 +3566,7 @@
       <w:hyperlink r:id="rId8">
         <w:r>
           <w:rPr>
-            <w:rStyle w:val="ListLabel10"/>
+            <w:rStyle w:val="LinkdaInternet"/>
             <w:rFonts w:eastAsia="Times New Roman" w:cs="Times New Roman" w:ascii="Times New Roman" w:hAnsi="Times New Roman"/>
             <w:color w:val="0000FF"/>
             <w:sz w:val="24"/>
@@ -3018,7 +3579,7 @@
     </w:p>
     <w:p>
       <w:pPr>
-        <w:pStyle w:val="Normal1"/>
+        <w:pStyle w:val="Normal"/>
         <w:rPr/>
       </w:pPr>
       <w:r>
@@ -3029,10 +3590,10 @@
         </w:rPr>
         <w:t xml:space="preserve">História, versões e interface gráfica de Zorin – </w:t>
       </w:r>
-      <w:hyperlink r:id="rId10">
+      <w:hyperlink r:id="rId9">
         <w:r>
           <w:rPr>
-            <w:rStyle w:val="InternetLink"/>
+            <w:rStyle w:val="LinkdaInternet"/>
             <w:color w:val="0000FF"/>
             <w:u w:val="single"/>
           </w:rPr>
@@ -3042,48 +3603,82 @@
     </w:p>
     <w:p>
       <w:pPr>
-        <w:pStyle w:val="Normal1"/>
-        <w:rPr>
-          <w:color w:val="0000FF"/>
-          <w:u w:val="single"/>
-        </w:rPr>
-      </w:pPr>
-      <w:r>
-        <w:rPr/>
-      </w:r>
-    </w:p>
-    <w:p>
-      <w:pPr>
-        <w:pStyle w:val="Normal1"/>
-        <w:rPr>
-          <w:color w:val="0000FF"/>
-          <w:u w:val="single"/>
-        </w:rPr>
-      </w:pPr>
-      <w:r>
-        <w:rPr/>
-      </w:r>
-    </w:p>
-    <w:p>
-      <w:pPr>
-        <w:pStyle w:val="Normal1"/>
-        <w:rPr>
-          <w:rFonts w:ascii="Times New Roman" w:hAnsi="Times New Roman" w:eastAsia="Times New Roman" w:cs="Times New Roman"/>
-          <w:sz w:val="24"/>
-          <w:szCs w:val="24"/>
-        </w:rPr>
-      </w:pPr>
-      <w:r>
-        <w:rPr>
-          <w:rFonts w:eastAsia="Times New Roman" w:cs="Times New Roman" w:ascii="Times New Roman" w:hAnsi="Times New Roman"/>
-          <w:sz w:val="24"/>
-          <w:szCs w:val="24"/>
-        </w:rPr>
-      </w:r>
-    </w:p>
-    <w:p>
-      <w:pPr>
-        <w:pStyle w:val="Normal1"/>
+        <w:pStyle w:val="Normal"/>
+        <w:rPr>
+          <w:rFonts w:ascii="Times New Roman" w:hAnsi="Times New Roman" w:eastAsia="Times New Roman" w:cs="Times New Roman"/>
+          <w:sz w:val="24"/>
+          <w:szCs w:val="24"/>
+        </w:rPr>
+      </w:pPr>
+      <w:r>
+        <w:rPr>
+          <w:rFonts w:eastAsia="Times New Roman" w:cs="Times New Roman" w:ascii="Times New Roman" w:hAnsi="Times New Roman"/>
+          <w:sz w:val="24"/>
+          <w:szCs w:val="24"/>
+        </w:rPr>
+        <w:t xml:space="preserve">Benefícios de Zorin - </w:t>
+      </w:r>
+      <w:hyperlink r:id="rId10">
+        <w:r>
+          <w:rPr>
+            <w:rStyle w:val="LinkdaInternet"/>
+            <w:rFonts w:eastAsia="Times New Roman" w:cs="Times New Roman" w:ascii="Times New Roman" w:hAnsi="Times New Roman"/>
+            <w:sz w:val="24"/>
+            <w:szCs w:val="24"/>
+          </w:rPr>
+          <w:t>https://www.pcworld.com/article/214928/5_reasons_to_try_zorin_os_linux.html</w:t>
+        </w:r>
+      </w:hyperlink>
+    </w:p>
+    <w:p>
+      <w:pPr>
+        <w:pStyle w:val="Normal"/>
+        <w:rPr>
+          <w:rFonts w:ascii="Times New Roman" w:hAnsi="Times New Roman" w:eastAsia="Times New Roman" w:cs="Times New Roman"/>
+          <w:sz w:val="24"/>
+          <w:szCs w:val="24"/>
+        </w:rPr>
+      </w:pPr>
+      <w:r>
+        <w:rPr>
+          <w:rFonts w:eastAsia="Times New Roman" w:cs="Times New Roman" w:ascii="Times New Roman" w:hAnsi="Times New Roman"/>
+          <w:sz w:val="24"/>
+          <w:szCs w:val="24"/>
+        </w:rPr>
+        <w:t xml:space="preserve">Benefícios - </w:t>
+      </w:r>
+      <w:hyperlink r:id="rId11">
+        <w:r>
+          <w:rPr>
+            <w:rStyle w:val="LinkdaInternet"/>
+            <w:rFonts w:eastAsia="Times New Roman" w:cs="Times New Roman" w:ascii="Times New Roman" w:hAnsi="Times New Roman"/>
+            <w:sz w:val="24"/>
+            <w:szCs w:val="24"/>
+          </w:rPr>
+          <w:t>https://www.eukhost.com/blog/webhosting/10-reasons-to-install-zorin-linux-os-9-that-will-never-forget-you-windows-os/</w:t>
+        </w:r>
+      </w:hyperlink>
+    </w:p>
+    <w:p>
+      <w:pPr>
+        <w:pStyle w:val="Normal"/>
+        <w:rPr>
+          <w:rFonts w:ascii="Times New Roman" w:hAnsi="Times New Roman" w:eastAsia="Times New Roman" w:cs="Times New Roman"/>
+          <w:sz w:val="24"/>
+          <w:szCs w:val="24"/>
+        </w:rPr>
+      </w:pPr>
+      <w:r>
+        <w:rPr>
+          <w:rFonts w:eastAsia="Times New Roman" w:cs="Times New Roman" w:ascii="Times New Roman" w:hAnsi="Times New Roman"/>
+          <w:sz w:val="24"/>
+          <w:szCs w:val="24"/>
+        </w:rPr>
+      </w:r>
+    </w:p>
+    <w:p>
+      <w:pPr>
+        <w:pStyle w:val="Normal"/>
         <w:rPr/>
       </w:pPr>
       <w:r>
@@ -3097,7 +3692,7 @@
       <w:pgNumType w:start="1" w:fmt="decimal"/>
       <w:formProt w:val="false"/>
       <w:textDirection w:val="lrTb"/>
-      <w:docGrid w:type="default" w:linePitch="100" w:charSpace="4096"/>
+      <w:docGrid w:type="default" w:linePitch="240" w:charSpace="4294965247"/>
     </w:sectPr>
   </w:body>
 </w:document>
@@ -3234,7 +3829,10 @@
       <w:lvlText w:val=""/>
       <w:lvlJc w:val="left"/>
       <w:pPr>
-        <w:ind w:left="0" w:hanging="0"/>
+        <w:tabs>
+          <w:tab w:val="num" w:pos="432"/>
+        </w:tabs>
+        <w:ind w:left="432" w:hanging="432"/>
       </w:pPr>
     </w:lvl>
     <w:lvl w:ilvl="1">
@@ -3244,7 +3842,10 @@
       <w:lvlText w:val=""/>
       <w:lvlJc w:val="left"/>
       <w:pPr>
-        <w:ind w:left="0" w:hanging="0"/>
+        <w:tabs>
+          <w:tab w:val="num" w:pos="576"/>
+        </w:tabs>
+        <w:ind w:left="576" w:hanging="576"/>
       </w:pPr>
     </w:lvl>
     <w:lvl w:ilvl="2">
@@ -3254,7 +3855,10 @@
       <w:lvlText w:val=""/>
       <w:lvlJc w:val="left"/>
       <w:pPr>
-        <w:ind w:left="0" w:hanging="0"/>
+        <w:tabs>
+          <w:tab w:val="num" w:pos="720"/>
+        </w:tabs>
+        <w:ind w:left="720" w:hanging="720"/>
       </w:pPr>
     </w:lvl>
     <w:lvl w:ilvl="3">
@@ -3264,7 +3868,10 @@
       <w:lvlText w:val=""/>
       <w:lvlJc w:val="left"/>
       <w:pPr>
-        <w:ind w:left="0" w:hanging="0"/>
+        <w:tabs>
+          <w:tab w:val="num" w:pos="864"/>
+        </w:tabs>
+        <w:ind w:left="864" w:hanging="864"/>
       </w:pPr>
     </w:lvl>
     <w:lvl w:ilvl="4">
@@ -3274,7 +3881,10 @@
       <w:lvlText w:val=""/>
       <w:lvlJc w:val="left"/>
       <w:pPr>
-        <w:ind w:left="0" w:hanging="0"/>
+        <w:tabs>
+          <w:tab w:val="num" w:pos="1008"/>
+        </w:tabs>
+        <w:ind w:left="1008" w:hanging="1008"/>
       </w:pPr>
     </w:lvl>
     <w:lvl w:ilvl="5">
@@ -3284,7 +3894,10 @@
       <w:lvlText w:val=""/>
       <w:lvlJc w:val="left"/>
       <w:pPr>
-        <w:ind w:left="0" w:hanging="0"/>
+        <w:tabs>
+          <w:tab w:val="num" w:pos="1152"/>
+        </w:tabs>
+        <w:ind w:left="1152" w:hanging="1152"/>
       </w:pPr>
     </w:lvl>
     <w:lvl w:ilvl="6">
@@ -3294,7 +3907,10 @@
       <w:lvlText w:val=""/>
       <w:lvlJc w:val="left"/>
       <w:pPr>
-        <w:ind w:left="0" w:hanging="0"/>
+        <w:tabs>
+          <w:tab w:val="num" w:pos="1296"/>
+        </w:tabs>
+        <w:ind w:left="1296" w:hanging="1296"/>
       </w:pPr>
     </w:lvl>
     <w:lvl w:ilvl="7">
@@ -3304,7 +3920,10 @@
       <w:lvlText w:val=""/>
       <w:lvlJc w:val="left"/>
       <w:pPr>
-        <w:ind w:left="0" w:hanging="0"/>
+        <w:tabs>
+          <w:tab w:val="num" w:pos="1440"/>
+        </w:tabs>
+        <w:ind w:left="1440" w:hanging="1440"/>
       </w:pPr>
     </w:lvl>
     <w:lvl w:ilvl="8">
@@ -3314,7 +3933,10 @@
       <w:lvlText w:val=""/>
       <w:lvlJc w:val="left"/>
       <w:pPr>
-        <w:ind w:left="0" w:hanging="0"/>
+        <w:tabs>
+          <w:tab w:val="num" w:pos="1584"/>
+        </w:tabs>
+        <w:ind w:left="1584" w:hanging="1584"/>
       </w:pPr>
     </w:lvl>
   </w:abstractNum>
@@ -3354,19 +3976,18 @@
     <w:rPr>
       <w:rFonts w:ascii="Arial" w:hAnsi="Arial" w:eastAsia="Arial" w:cs="Arial"/>
       <w:color w:val="auto"/>
-      <w:kern w:val="0"/>
       <w:sz w:val="22"/>
       <w:szCs w:val="22"/>
       <w:lang w:val="pt-BR" w:eastAsia="zh-CN" w:bidi="hi-IN"/>
     </w:rPr>
   </w:style>
-  <w:style w:type="paragraph" w:styleId="Heading1">
+  <w:style w:type="paragraph" w:styleId="Ttulo1">
     <w:name w:val="Heading 1"/>
     <w:basedOn w:val="Normal1"/>
-    <w:next w:val="Normal1"/>
+    <w:next w:val="Normal"/>
     <w:qFormat/>
     <w:pPr>
-      <w:keepNext w:val="true"/>
+      <w:keepNext/>
       <w:keepLines/>
       <w:spacing w:before="400" w:after="120"/>
       <w:outlineLvl w:val="0"/>
@@ -3376,13 +3997,13 @@
       <w:szCs w:val="40"/>
     </w:rPr>
   </w:style>
-  <w:style w:type="paragraph" w:styleId="Heading2">
+  <w:style w:type="paragraph" w:styleId="Ttulo2">
     <w:name w:val="Heading 2"/>
     <w:basedOn w:val="Normal1"/>
-    <w:next w:val="Normal1"/>
+    <w:next w:val="Normal"/>
     <w:qFormat/>
     <w:pPr>
-      <w:keepNext w:val="true"/>
+      <w:keepNext/>
       <w:keepLines/>
       <w:spacing w:before="360" w:after="120"/>
       <w:outlineLvl w:val="1"/>
@@ -3392,13 +4013,13 @@
       <w:szCs w:val="32"/>
     </w:rPr>
   </w:style>
-  <w:style w:type="paragraph" w:styleId="Heading3">
+  <w:style w:type="paragraph" w:styleId="Ttulo3">
     <w:name w:val="Heading 3"/>
     <w:basedOn w:val="Normal1"/>
-    <w:next w:val="Normal1"/>
+    <w:next w:val="Normal"/>
     <w:qFormat/>
     <w:pPr>
-      <w:keepNext w:val="true"/>
+      <w:keepNext/>
       <w:keepLines/>
       <w:spacing w:before="320" w:after="80"/>
       <w:outlineLvl w:val="2"/>
@@ -3409,13 +4030,13 @@
       <w:szCs w:val="28"/>
     </w:rPr>
   </w:style>
-  <w:style w:type="paragraph" w:styleId="Heading4">
+  <w:style w:type="paragraph" w:styleId="Ttulo4">
     <w:name w:val="Heading 4"/>
     <w:basedOn w:val="Normal1"/>
-    <w:next w:val="Normal1"/>
+    <w:next w:val="Normal"/>
     <w:qFormat/>
     <w:pPr>
-      <w:keepNext w:val="true"/>
+      <w:keepNext/>
       <w:keepLines/>
       <w:spacing w:before="280" w:after="80"/>
       <w:outlineLvl w:val="3"/>
@@ -3426,13 +4047,13 @@
       <w:szCs w:val="24"/>
     </w:rPr>
   </w:style>
-  <w:style w:type="paragraph" w:styleId="Heading5">
+  <w:style w:type="paragraph" w:styleId="Ttulo5">
     <w:name w:val="Heading 5"/>
     <w:basedOn w:val="Normal1"/>
-    <w:next w:val="Normal1"/>
+    <w:next w:val="Normal"/>
     <w:qFormat/>
     <w:pPr>
-      <w:keepNext w:val="true"/>
+      <w:keepNext/>
       <w:keepLines/>
       <w:spacing w:before="240" w:after="80"/>
       <w:outlineLvl w:val="4"/>
@@ -3441,13 +4062,13 @@
       <w:color w:val="666666"/>
     </w:rPr>
   </w:style>
-  <w:style w:type="paragraph" w:styleId="Heading6">
+  <w:style w:type="paragraph" w:styleId="Ttulo6">
     <w:name w:val="Heading 6"/>
     <w:basedOn w:val="Normal1"/>
-    <w:next w:val="Normal1"/>
+    <w:next w:val="Normal"/>
     <w:qFormat/>
     <w:pPr>
-      <w:keepNext w:val="true"/>
+      <w:keepNext/>
       <w:keepLines/>
       <w:spacing w:before="240" w:after="80"/>
       <w:outlineLvl w:val="5"/>
@@ -3465,8 +4086,8 @@
     <w:qFormat/>
     <w:rPr/>
   </w:style>
-  <w:style w:type="character" w:styleId="InternetLink">
-    <w:name w:val="Internet Link"/>
+  <w:style w:type="character" w:styleId="LinkdaInternet">
+    <w:name w:val="Link da Internet"/>
     <w:basedOn w:val="DefaultParagraphFont"/>
     <w:uiPriority w:val="99"/>
     <w:semiHidden/>
@@ -3542,57 +4163,38 @@
       <w:rFonts w:eastAsia="Noto Sans Symbols" w:cs="Noto Sans Symbols"/>
     </w:rPr>
   </w:style>
-  <w:style w:type="character" w:styleId="ListLabel10">
-    <w:name w:val="ListLabel 10"/>
-    <w:qFormat/>
-    <w:rPr>
-      <w:rFonts w:ascii="Times New Roman" w:hAnsi="Times New Roman" w:eastAsia="Times New Roman" w:cs="Times New Roman"/>
-      <w:color w:val="0000FF"/>
-      <w:sz w:val="24"/>
-      <w:szCs w:val="24"/>
-      <w:u w:val="single"/>
-    </w:rPr>
-  </w:style>
-  <w:style w:type="character" w:styleId="ListLabel11">
-    <w:name w:val="ListLabel 11"/>
-    <w:qFormat/>
-    <w:rPr>
-      <w:color w:val="0000FF"/>
-      <w:u w:val="single"/>
-    </w:rPr>
-  </w:style>
-  <w:style w:type="paragraph" w:styleId="Heading">
-    <w:name w:val="Heading"/>
+  <w:style w:type="paragraph" w:styleId="Ttulo">
+    <w:name w:val="Título"/>
     <w:basedOn w:val="Normal"/>
-    <w:next w:val="TextBody"/>
+    <w:next w:val="Corpodetexto"/>
     <w:qFormat/>
     <w:pPr>
-      <w:keepNext w:val="true"/>
+      <w:keepNext/>
       <w:spacing w:before="240" w:after="120"/>
     </w:pPr>
     <w:rPr>
-      <w:rFonts w:ascii="Liberation Sans" w:hAnsi="Liberation Sans" w:eastAsia="Noto Sans CJK SC" w:cs="Lohit Devanagari"/>
+      <w:rFonts w:ascii="Liberation Sans" w:hAnsi="Liberation Sans" w:eastAsia="Noto Sans CJK SC Regular" w:cs="FreeSans"/>
       <w:sz w:val="28"/>
       <w:szCs w:val="28"/>
     </w:rPr>
   </w:style>
-  <w:style w:type="paragraph" w:styleId="TextBody">
+  <w:style w:type="paragraph" w:styleId="Corpodetexto">
     <w:name w:val="Body Text"/>
     <w:basedOn w:val="Normal"/>
     <w:pPr>
-      <w:spacing w:lineRule="auto" w:line="276" w:before="0" w:after="140"/>
+      <w:spacing w:lineRule="auto" w:line="288" w:before="0" w:after="140"/>
     </w:pPr>
     <w:rPr/>
   </w:style>
-  <w:style w:type="paragraph" w:styleId="List">
+  <w:style w:type="paragraph" w:styleId="Lista">
     <w:name w:val="List"/>
-    <w:basedOn w:val="TextBody"/>
+    <w:basedOn w:val="Corpodetexto"/>
     <w:pPr/>
     <w:rPr>
-      <w:rFonts w:cs="Lohit Devanagari"/>
+      <w:rFonts w:cs="FreeSans"/>
     </w:rPr>
   </w:style>
-  <w:style w:type="paragraph" w:styleId="Caption">
+  <w:style w:type="paragraph" w:styleId="Legenda">
     <w:name w:val="Caption"/>
     <w:basedOn w:val="Normal"/>
     <w:qFormat/>
@@ -3601,22 +4203,22 @@
       <w:spacing w:before="120" w:after="120"/>
     </w:pPr>
     <w:rPr>
-      <w:rFonts w:cs="Lohit Devanagari"/>
+      <w:rFonts w:cs="FreeSans"/>
       <w:i/>
       <w:iCs/>
       <w:sz w:val="24"/>
       <w:szCs w:val="24"/>
     </w:rPr>
   </w:style>
-  <w:style w:type="paragraph" w:styleId="Index">
-    <w:name w:val="Index"/>
+  <w:style w:type="paragraph" w:styleId="Ndice">
+    <w:name w:val="Índice"/>
     <w:basedOn w:val="Normal"/>
     <w:qFormat/>
     <w:pPr>
       <w:suppressLineNumbers/>
     </w:pPr>
     <w:rPr>
-      <w:rFonts w:cs="Lohit Devanagari"/>
+      <w:rFonts w:cs="FreeSans"/>
     </w:rPr>
   </w:style>
   <w:style w:type="paragraph" w:styleId="Normal1" w:default="1">
@@ -3625,25 +4227,23 @@
     <w:pPr>
       <w:widowControl/>
       <w:bidi w:val="0"/>
-      <w:spacing w:lineRule="auto" w:line="276"/>
       <w:jc w:val="left"/>
     </w:pPr>
     <w:rPr>
       <w:rFonts w:ascii="Arial" w:hAnsi="Arial" w:eastAsia="Arial" w:cs="Arial"/>
       <w:color w:val="auto"/>
-      <w:kern w:val="0"/>
       <w:sz w:val="22"/>
       <w:szCs w:val="22"/>
       <w:lang w:val="pt-BR" w:eastAsia="zh-CN" w:bidi="hi-IN"/>
     </w:rPr>
   </w:style>
-  <w:style w:type="paragraph" w:styleId="Title">
+  <w:style w:type="paragraph" w:styleId="Ttulododocumento">
     <w:name w:val="Title"/>
     <w:basedOn w:val="Normal1"/>
-    <w:next w:val="Normal1"/>
+    <w:next w:val="Normal"/>
     <w:qFormat/>
     <w:pPr>
-      <w:keepNext w:val="true"/>
+      <w:keepNext/>
       <w:keepLines/>
       <w:spacing w:before="0" w:after="60"/>
     </w:pPr>
@@ -3652,13 +4252,13 @@
       <w:szCs w:val="52"/>
     </w:rPr>
   </w:style>
-  <w:style w:type="paragraph" w:styleId="Subtitle">
+  <w:style w:type="paragraph" w:styleId="Subttulo">
     <w:name w:val="Subtitle"/>
     <w:basedOn w:val="Normal1"/>
-    <w:next w:val="Normal1"/>
+    <w:next w:val="Normal"/>
     <w:qFormat/>
     <w:pPr>
-      <w:keepNext w:val="true"/>
+      <w:keepNext/>
       <w:keepLines/>
       <w:spacing w:lineRule="auto" w:line="240" w:before="0" w:after="320"/>
     </w:pPr>

</xml_diff>